<commit_message>
Made comp image for site
</commit_message>
<xml_diff>
--- a/Assignment3-CompetitiveAnalysis/CompetitiveAnalysis.docx
+++ b/Assignment3-CompetitiveAnalysis/CompetitiveAnalysis.docx
@@ -335,11 +335,11 @@
         <w:tblLook w:val="04A0" w:firstRow="1" w:lastRow="0" w:firstColumn="1" w:lastColumn="0" w:noHBand="0" w:noVBand="1"/>
       </w:tblPr>
       <w:tblGrid>
-        <w:gridCol w:w="2084"/>
-        <w:gridCol w:w="2367"/>
-        <w:gridCol w:w="1633"/>
-        <w:gridCol w:w="1633"/>
-        <w:gridCol w:w="1633"/>
+        <w:gridCol w:w="2063"/>
+        <w:gridCol w:w="2342"/>
+        <w:gridCol w:w="1702"/>
+        <w:gridCol w:w="1627"/>
+        <w:gridCol w:w="1616"/>
       </w:tblGrid>
       <w:tr>
         <w:tc>
@@ -363,14 +363,12 @@
                 <w:b/>
               </w:rPr>
             </w:pPr>
-            <w:proofErr w:type="spellStart"/>
             <w:r>
               <w:rPr>
                 <w:b/>
               </w:rPr>
               <w:t>MotoGuardian</w:t>
             </w:r>
-            <w:proofErr w:type="spellEnd"/>
           </w:p>
         </w:tc>
         <w:tc>
@@ -380,9 +378,22 @@
           <w:p>
             <w:pPr>
               <w:pStyle w:val="NoSpacing"/>
-            </w:pPr>
-            <w:bookmarkStart w:id="0" w:name="_GoBack"/>
-            <w:bookmarkEnd w:id="0"/>
+              <w:rPr>
+                <w:b/>
+              </w:rPr>
+            </w:pPr>
+            <w:r>
+              <w:rPr>
+                <w:b/>
+              </w:rPr>
+              <w:t>Scorpio</w:t>
+            </w:r>
+            <w:r>
+              <w:rPr>
+                <w:b/>
+              </w:rPr>
+              <w:t xml:space="preserve"> Ride Core</w:t>
+            </w:r>
           </w:p>
         </w:tc>
         <w:tc>
@@ -392,7 +403,16 @@
           <w:p>
             <w:pPr>
               <w:pStyle w:val="NoSpacing"/>
-            </w:pPr>
+              <w:rPr>
+                <w:b/>
+              </w:rPr>
+            </w:pPr>
+            <w:r>
+              <w:rPr>
+                <w:b/>
+              </w:rPr>
+              <w:t>BikerSOS</w:t>
+            </w:r>
           </w:p>
         </w:tc>
         <w:tc>
@@ -402,7 +422,16 @@
           <w:p>
             <w:pPr>
               <w:pStyle w:val="NoSpacing"/>
-            </w:pPr>
+              <w:rPr>
+                <w:b/>
+              </w:rPr>
+            </w:pPr>
+            <w:r>
+              <w:rPr>
+                <w:b/>
+              </w:rPr>
+              <w:t>RealRider</w:t>
+            </w:r>
           </w:p>
         </w:tc>
       </w:tr>
@@ -414,8 +443,14 @@
           <w:p>
             <w:pPr>
               <w:pStyle w:val="NoSpacing"/>
-            </w:pPr>
-            <w:r>
+              <w:rPr>
+                <w:b/>
+              </w:rPr>
+            </w:pPr>
+            <w:r>
+              <w:rPr>
+                <w:b/>
+              </w:rPr>
               <w:t>Price</w:t>
             </w:r>
           </w:p>
@@ -428,6 +463,9 @@
             <w:pPr>
               <w:pStyle w:val="NoSpacing"/>
             </w:pPr>
+            <w:r>
+              <w:t>$200-$300 + Pay-As-You-Go</w:t>
+            </w:r>
           </w:p>
         </w:tc>
         <w:tc>
@@ -438,6 +476,9 @@
             <w:pPr>
               <w:pStyle w:val="NoSpacing"/>
             </w:pPr>
+            <w:r>
+              <w:t>$375 + $10.95/mo</w:t>
+            </w:r>
           </w:p>
         </w:tc>
         <w:tc>
@@ -448,6 +489,9 @@
             <w:pPr>
               <w:pStyle w:val="NoSpacing"/>
             </w:pPr>
+            <w:r>
+              <w:t>$50/yr</w:t>
+            </w:r>
           </w:p>
         </w:tc>
         <w:tc>
@@ -457,6 +501,20 @@
           <w:p>
             <w:pPr>
               <w:pStyle w:val="NoSpacing"/>
+            </w:pPr>
+            <w:r>
+              <w:rPr>
+                <w:rFonts w:cstheme="minorHAnsi"/>
+              </w:rPr>
+              <w:t>£</w:t>
+            </w:r>
+            <w:r>
+              <w:t>3.99/mo</w:t>
+            </w:r>
+          </w:p>
+          <w:p>
+            <w:pPr>
+              <w:jc w:val="center"/>
             </w:pPr>
           </w:p>
         </w:tc>
@@ -469,9 +527,15 @@
           <w:p>
             <w:pPr>
               <w:pStyle w:val="NoSpacing"/>
-            </w:pPr>
-            <w:r>
-              <w:t>IoT Capabilities</w:t>
+              <w:rPr>
+                <w:b/>
+              </w:rPr>
+            </w:pPr>
+            <w:r>
+              <w:rPr>
+                <w:b/>
+              </w:rPr>
+              <w:t>Web/Phone App</w:t>
             </w:r>
           </w:p>
         </w:tc>
@@ -483,6 +547,9 @@
             <w:pPr>
               <w:pStyle w:val="NoSpacing"/>
             </w:pPr>
+            <w:r>
+              <w:t>Yes. Communicates with cloud and motorcycle mounted device</w:t>
+            </w:r>
           </w:p>
         </w:tc>
         <w:tc>
@@ -493,6 +560,12 @@
             <w:pPr>
               <w:pStyle w:val="NoSpacing"/>
             </w:pPr>
+            <w:r>
+              <w:t xml:space="preserve">Yes. </w:t>
+            </w:r>
+            <w:r>
+              <w:t>Communicates with cloud and motorcycle mounted device</w:t>
+            </w:r>
           </w:p>
         </w:tc>
         <w:tc>
@@ -503,6 +576,9 @@
             <w:pPr>
               <w:pStyle w:val="NoSpacing"/>
             </w:pPr>
+            <w:r>
+              <w:t>Yes. Only app. Uses phone hardware</w:t>
+            </w:r>
           </w:p>
         </w:tc>
         <w:tc>
@@ -513,6 +589,9 @@
             <w:pPr>
               <w:pStyle w:val="NoSpacing"/>
             </w:pPr>
+            <w:r>
+              <w:t>Yes. Only app.</w:t>
+            </w:r>
           </w:p>
         </w:tc>
       </w:tr>
@@ -524,9 +603,15 @@
           <w:p>
             <w:pPr>
               <w:pStyle w:val="NoSpacing"/>
-            </w:pPr>
-            <w:r>
-              <w:t>Emergency Contacting</w:t>
+              <w:rPr>
+                <w:b/>
+              </w:rPr>
+            </w:pPr>
+            <w:r>
+              <w:rPr>
+                <w:b/>
+              </w:rPr>
+              <w:t>Crash Detection</w:t>
             </w:r>
           </w:p>
         </w:tc>
@@ -538,6 +623,9 @@
             <w:pPr>
               <w:pStyle w:val="NoSpacing"/>
             </w:pPr>
+            <w:r>
+              <w:t>Yes</w:t>
+            </w:r>
           </w:p>
         </w:tc>
         <w:tc>
@@ -548,6 +636,9 @@
             <w:pPr>
               <w:pStyle w:val="NoSpacing"/>
             </w:pPr>
+            <w:r>
+              <w:t>Yes</w:t>
+            </w:r>
           </w:p>
         </w:tc>
         <w:tc>
@@ -558,6 +649,9 @@
             <w:pPr>
               <w:pStyle w:val="NoSpacing"/>
             </w:pPr>
+            <w:r>
+              <w:t>Yes</w:t>
+            </w:r>
           </w:p>
         </w:tc>
         <w:tc>
@@ -568,6 +662,2512 @@
             <w:pPr>
               <w:pStyle w:val="NoSpacing"/>
             </w:pPr>
+            <w:r>
+              <w:t>Yes</w:t>
+            </w:r>
+          </w:p>
+        </w:tc>
+      </w:tr>
+      <w:tr>
+        <w:tc>
+          <w:tcPr>
+            <w:tcW w:w="2084" w:type="dxa"/>
+          </w:tcPr>
+          <w:p>
+            <w:pPr>
+              <w:pStyle w:val="NoSpacing"/>
+              <w:rPr>
+                <w:b/>
+              </w:rPr>
+            </w:pPr>
+            <w:r>
+              <w:rPr>
+                <w:b/>
+              </w:rPr>
+              <w:t xml:space="preserve">Automated </w:t>
+            </w:r>
+            <w:r>
+              <w:rPr>
+                <w:b/>
+              </w:rPr>
+              <w:t xml:space="preserve">Emergency </w:t>
+            </w:r>
+            <w:r>
+              <w:rPr>
+                <w:b/>
+              </w:rPr>
+              <w:t>Services Request</w:t>
+            </w:r>
+          </w:p>
+        </w:tc>
+        <w:tc>
+          <w:tcPr>
+            <w:tcW w:w="2367" w:type="dxa"/>
+          </w:tcPr>
+          <w:p>
+            <w:pPr>
+              <w:pStyle w:val="NoSpacing"/>
+            </w:pPr>
+            <w:r>
+              <w:t>Yes</w:t>
+            </w:r>
+          </w:p>
+        </w:tc>
+        <w:tc>
+          <w:tcPr>
+            <w:tcW w:w="1633" w:type="dxa"/>
+          </w:tcPr>
+          <w:p>
+            <w:pPr>
+              <w:pStyle w:val="NoSpacing"/>
+            </w:pPr>
+            <w:r>
+              <w:t>No</w:t>
+            </w:r>
+          </w:p>
+        </w:tc>
+        <w:tc>
+          <w:tcPr>
+            <w:tcW w:w="1633" w:type="dxa"/>
+          </w:tcPr>
+          <w:p>
+            <w:pPr>
+              <w:pStyle w:val="NoSpacing"/>
+            </w:pPr>
+            <w:r>
+              <w:t>Yes</w:t>
+            </w:r>
+          </w:p>
+        </w:tc>
+        <w:tc>
+          <w:tcPr>
+            <w:tcW w:w="1633" w:type="dxa"/>
+          </w:tcPr>
+          <w:p>
+            <w:pPr>
+              <w:pStyle w:val="NoSpacing"/>
+            </w:pPr>
+            <w:r>
+              <w:t>Yes</w:t>
+            </w:r>
+          </w:p>
+        </w:tc>
+      </w:tr>
+      <w:tr>
+        <w:tc>
+          <w:tcPr>
+            <w:tcW w:w="2084" w:type="dxa"/>
+          </w:tcPr>
+          <w:p>
+            <w:pPr>
+              <w:pStyle w:val="NoSpacing"/>
+              <w:rPr>
+                <w:b/>
+              </w:rPr>
+            </w:pPr>
+            <w:r>
+              <w:rPr>
+                <w:b/>
+              </w:rPr>
+              <w:t>Anti-Theft Alerts</w:t>
+            </w:r>
+          </w:p>
+        </w:tc>
+        <w:tc>
+          <w:tcPr>
+            <w:tcW w:w="2367" w:type="dxa"/>
+          </w:tcPr>
+          <w:p>
+            <w:pPr>
+              <w:pStyle w:val="NoSpacing"/>
+            </w:pPr>
+            <w:r>
+              <w:t>Yes</w:t>
+            </w:r>
+          </w:p>
+        </w:tc>
+        <w:tc>
+          <w:tcPr>
+            <w:tcW w:w="1633" w:type="dxa"/>
+          </w:tcPr>
+          <w:p>
+            <w:pPr>
+              <w:pStyle w:val="NoSpacing"/>
+            </w:pPr>
+            <w:r>
+              <w:t>Yes</w:t>
+            </w:r>
+          </w:p>
+        </w:tc>
+        <w:tc>
+          <w:tcPr>
+            <w:tcW w:w="1633" w:type="dxa"/>
+          </w:tcPr>
+          <w:p>
+            <w:pPr>
+              <w:pStyle w:val="NoSpacing"/>
+            </w:pPr>
+            <w:r>
+              <w:t>No</w:t>
+            </w:r>
+          </w:p>
+        </w:tc>
+        <w:tc>
+          <w:tcPr>
+            <w:tcW w:w="1633" w:type="dxa"/>
+          </w:tcPr>
+          <w:p>
+            <w:pPr>
+              <w:pStyle w:val="NoSpacing"/>
+            </w:pPr>
+            <w:r>
+              <w:t>No</w:t>
+            </w:r>
+          </w:p>
+        </w:tc>
+      </w:tr>
+      <w:tr>
+        <w:tc>
+          <w:tcPr>
+            <w:tcW w:w="2084" w:type="dxa"/>
+          </w:tcPr>
+          <w:p>
+            <w:pPr>
+              <w:pStyle w:val="NoSpacing"/>
+              <w:rPr>
+                <w:b/>
+              </w:rPr>
+            </w:pPr>
+            <w:r>
+              <w:rPr>
+                <w:b/>
+              </w:rPr>
+              <w:t>Anti-Theft Tracking</w:t>
+            </w:r>
+          </w:p>
+        </w:tc>
+        <w:tc>
+          <w:tcPr>
+            <w:tcW w:w="2367" w:type="dxa"/>
+          </w:tcPr>
+          <w:p>
+            <w:pPr>
+              <w:pStyle w:val="NoSpacing"/>
+            </w:pPr>
+            <w:r>
+              <w:t>Yes</w:t>
+            </w:r>
+          </w:p>
+        </w:tc>
+        <w:tc>
+          <w:tcPr>
+            <w:tcW w:w="1633" w:type="dxa"/>
+          </w:tcPr>
+          <w:p>
+            <w:pPr>
+              <w:pStyle w:val="NoSpacing"/>
+            </w:pPr>
+            <w:r>
+              <w:t>Yes</w:t>
+            </w:r>
+          </w:p>
+        </w:tc>
+        <w:tc>
+          <w:tcPr>
+            <w:tcW w:w="1633" w:type="dxa"/>
+          </w:tcPr>
+          <w:p>
+            <w:pPr>
+              <w:pStyle w:val="NoSpacing"/>
+            </w:pPr>
+            <w:r>
+              <w:t>No</w:t>
+            </w:r>
+          </w:p>
+        </w:tc>
+        <w:tc>
+          <w:tcPr>
+            <w:tcW w:w="1633" w:type="dxa"/>
+          </w:tcPr>
+          <w:p>
+            <w:pPr>
+              <w:pStyle w:val="NoSpacing"/>
+            </w:pPr>
+            <w:r>
+              <w:t>No</w:t>
+            </w:r>
+          </w:p>
+        </w:tc>
+      </w:tr>
+      <w:tr>
+        <w:tc>
+          <w:tcPr>
+            <w:tcW w:w="2084" w:type="dxa"/>
+          </w:tcPr>
+          <w:p>
+            <w:pPr>
+              <w:pStyle w:val="NoSpacing"/>
+              <w:rPr>
+                <w:b/>
+              </w:rPr>
+            </w:pPr>
+            <w:r>
+              <w:rPr>
+                <w:b/>
+              </w:rPr>
+              <w:t>Performance Analytics</w:t>
+            </w:r>
+          </w:p>
+        </w:tc>
+        <w:tc>
+          <w:tcPr>
+            <w:tcW w:w="2367" w:type="dxa"/>
+          </w:tcPr>
+          <w:p>
+            <w:pPr>
+              <w:pStyle w:val="NoSpacing"/>
+            </w:pPr>
+            <w:r>
+              <w:t>Yes</w:t>
+            </w:r>
+          </w:p>
+        </w:tc>
+        <w:tc>
+          <w:tcPr>
+            <w:tcW w:w="1633" w:type="dxa"/>
+          </w:tcPr>
+          <w:p>
+            <w:pPr>
+              <w:pStyle w:val="NoSpacing"/>
+            </w:pPr>
+            <w:r>
+              <w:t>Yes</w:t>
+            </w:r>
+          </w:p>
+        </w:tc>
+        <w:tc>
+          <w:tcPr>
+            <w:tcW w:w="1633" w:type="dxa"/>
+          </w:tcPr>
+          <w:p>
+            <w:pPr>
+              <w:pStyle w:val="NoSpacing"/>
+            </w:pPr>
+            <w:r>
+              <w:t>Yes</w:t>
+            </w:r>
+          </w:p>
+        </w:tc>
+        <w:tc>
+          <w:tcPr>
+            <w:tcW w:w="1633" w:type="dxa"/>
+          </w:tcPr>
+          <w:p>
+            <w:pPr>
+              <w:pStyle w:val="NoSpacing"/>
+            </w:pPr>
+            <w:r>
+              <w:t>Yes</w:t>
+            </w:r>
+          </w:p>
+        </w:tc>
+      </w:tr>
+      <w:tr>
+        <w:tc>
+          <w:tcPr>
+            <w:tcW w:w="2084" w:type="dxa"/>
+          </w:tcPr>
+          <w:p>
+            <w:pPr>
+              <w:pStyle w:val="NoSpacing"/>
+              <w:rPr>
+                <w:b/>
+              </w:rPr>
+            </w:pPr>
+            <w:r>
+              <w:rPr>
+                <w:b/>
+              </w:rPr>
+              <w:t>Customer Satisfaction</w:t>
+            </w:r>
+          </w:p>
+        </w:tc>
+        <w:tc>
+          <w:tcPr>
+            <w:tcW w:w="2367" w:type="dxa"/>
+          </w:tcPr>
+          <w:p>
+            <w:pPr>
+              <w:pStyle w:val="NoSpacing"/>
+            </w:pPr>
+            <w:r>
+              <w:t>?</w:t>
+            </w:r>
+          </w:p>
+        </w:tc>
+        <w:tc>
+          <w:tcPr>
+            <w:tcW w:w="1633" w:type="dxa"/>
+          </w:tcPr>
+          <w:p>
+            <w:pPr>
+              <w:pStyle w:val="NoSpacing"/>
+            </w:pPr>
+            <w:r>
+              <w:t>Poor. Decent responsiveness</w:t>
+            </w:r>
+          </w:p>
+        </w:tc>
+        <w:tc>
+          <w:tcPr>
+            <w:tcW w:w="1633" w:type="dxa"/>
+          </w:tcPr>
+          <w:p>
+            <w:pPr>
+              <w:pStyle w:val="NoSpacing"/>
+            </w:pPr>
+            <w:r>
+              <w:t>?</w:t>
+            </w:r>
+          </w:p>
+        </w:tc>
+        <w:tc>
+          <w:tcPr>
+            <w:tcW w:w="1633" w:type="dxa"/>
+          </w:tcPr>
+          <w:p>
+            <w:pPr>
+              <w:pStyle w:val="NoSpacing"/>
+            </w:pPr>
+            <w:r>
+              <w:t>?</w:t>
+            </w:r>
+          </w:p>
+        </w:tc>
+      </w:tr>
+      <w:tr>
+        <w:tc>
+          <w:tcPr>
+            <w:tcW w:w="2084" w:type="dxa"/>
+          </w:tcPr>
+          <w:p>
+            <w:pPr>
+              <w:pStyle w:val="NoSpacing"/>
+              <w:rPr>
+                <w:b/>
+              </w:rPr>
+            </w:pPr>
+            <w:r>
+              <w:rPr>
+                <w:b/>
+              </w:rPr>
+              <w:lastRenderedPageBreak/>
+              <w:t>Location</w:t>
+            </w:r>
+          </w:p>
+        </w:tc>
+        <w:tc>
+          <w:tcPr>
+            <w:tcW w:w="2367" w:type="dxa"/>
+          </w:tcPr>
+          <w:p>
+            <w:pPr>
+              <w:pStyle w:val="NoSpacing"/>
+            </w:pPr>
+            <w:r>
+              <w:t>US</w:t>
+            </w:r>
+          </w:p>
+        </w:tc>
+        <w:tc>
+          <w:tcPr>
+            <w:tcW w:w="1633" w:type="dxa"/>
+          </w:tcPr>
+          <w:p>
+            <w:pPr>
+              <w:pStyle w:val="NoSpacing"/>
+            </w:pPr>
+            <w:r>
+              <w:t>US</w:t>
+            </w:r>
+          </w:p>
+        </w:tc>
+        <w:tc>
+          <w:tcPr>
+            <w:tcW w:w="1633" w:type="dxa"/>
+          </w:tcPr>
+          <w:p>
+            <w:pPr>
+              <w:pStyle w:val="NoSpacing"/>
+            </w:pPr>
+            <w:r>
+              <w:t>Alert in the EU, Switzerland, Lichtenstein, USA, Canada and Australia</w:t>
+            </w:r>
+          </w:p>
+        </w:tc>
+        <w:tc>
+          <w:tcPr>
+            <w:tcW w:w="1633" w:type="dxa"/>
+          </w:tcPr>
+          <w:p>
+            <w:pPr>
+              <w:pStyle w:val="NoSpacing"/>
+            </w:pPr>
+            <w:r>
+              <w:t>UK, Canada</w:t>
+            </w:r>
+          </w:p>
+        </w:tc>
+      </w:tr>
+      <w:tr>
+        <w:tc>
+          <w:tcPr>
+            <w:tcW w:w="2084" w:type="dxa"/>
+          </w:tcPr>
+          <w:p>
+            <w:pPr>
+              <w:pStyle w:val="NoSpacing"/>
+              <w:rPr>
+                <w:b/>
+              </w:rPr>
+            </w:pPr>
+            <w:r>
+              <w:rPr>
+                <w:b/>
+              </w:rPr>
+              <w:t>Promotion</w:t>
+            </w:r>
+          </w:p>
+        </w:tc>
+        <w:tc>
+          <w:tcPr>
+            <w:tcW w:w="2367" w:type="dxa"/>
+          </w:tcPr>
+          <w:p>
+            <w:pPr>
+              <w:pStyle w:val="NoSpacing"/>
+            </w:pPr>
+          </w:p>
+        </w:tc>
+        <w:tc>
+          <w:tcPr>
+            <w:tcW w:w="1633" w:type="dxa"/>
+          </w:tcPr>
+          <w:p>
+            <w:pPr>
+              <w:pStyle w:val="NoSpacing"/>
+            </w:pPr>
+          </w:p>
+        </w:tc>
+        <w:tc>
+          <w:tcPr>
+            <w:tcW w:w="1633" w:type="dxa"/>
+          </w:tcPr>
+          <w:p>
+            <w:pPr>
+              <w:pStyle w:val="NoSpacing"/>
+            </w:pPr>
+          </w:p>
+        </w:tc>
+        <w:tc>
+          <w:tcPr>
+            <w:tcW w:w="1633" w:type="dxa"/>
+          </w:tcPr>
+          <w:p>
+            <w:pPr>
+              <w:pStyle w:val="NoSpacing"/>
+            </w:pPr>
+          </w:p>
+        </w:tc>
+      </w:tr>
+    </w:tbl>
+    <w:p>
+      <w:pPr>
+        <w:pStyle w:val="NoSpacing"/>
+      </w:pPr>
+    </w:p>
+    <w:p>
+      <w:pPr>
+        <w:pStyle w:val="NoSpacing"/>
+      </w:pPr>
+    </w:p>
+    <w:p>
+      <w:pPr>
+        <w:pStyle w:val="NoSpacing"/>
+      </w:pPr>
+    </w:p>
+    <w:p>
+      <w:pPr>
+        <w:pStyle w:val="NoSpacing"/>
+      </w:pPr>
+    </w:p>
+    <w:p>
+      <w:pPr>
+        <w:pStyle w:val="NoSpacing"/>
+      </w:pPr>
+    </w:p>
+    <w:p>
+      <w:pPr>
+        <w:pStyle w:val="NoSpacing"/>
+      </w:pPr>
+    </w:p>
+    <w:p>
+      <w:pPr>
+        <w:pStyle w:val="NoSpacing"/>
+      </w:pPr>
+    </w:p>
+    <w:p>
+      <w:pPr>
+        <w:pStyle w:val="NoSpacing"/>
+      </w:pPr>
+    </w:p>
+    <w:p>
+      <w:pPr>
+        <w:pStyle w:val="NoSpacing"/>
+      </w:pPr>
+    </w:p>
+    <w:p>
+      <w:pPr>
+        <w:pStyle w:val="NoSpacing"/>
+      </w:pPr>
+    </w:p>
+    <w:p>
+      <w:pPr>
+        <w:pStyle w:val="NoSpacing"/>
+      </w:pPr>
+    </w:p>
+    <w:p>
+      <w:pPr>
+        <w:pStyle w:val="NoSpacing"/>
+      </w:pPr>
+    </w:p>
+    <w:p>
+      <w:pPr>
+        <w:pStyle w:val="NoSpacing"/>
+      </w:pPr>
+    </w:p>
+    <w:p>
+      <w:pPr>
+        <w:pStyle w:val="NoSpacing"/>
+      </w:pPr>
+    </w:p>
+    <w:p>
+      <w:pPr>
+        <w:pStyle w:val="NoSpacing"/>
+      </w:pPr>
+    </w:p>
+    <w:p>
+      <w:pPr>
+        <w:pStyle w:val="NoSpacing"/>
+      </w:pPr>
+    </w:p>
+    <w:p>
+      <w:pPr>
+        <w:pStyle w:val="NoSpacing"/>
+      </w:pPr>
+    </w:p>
+    <w:p>
+      <w:pPr>
+        <w:pStyle w:val="NoSpacing"/>
+      </w:pPr>
+    </w:p>
+    <w:p>
+      <w:pPr>
+        <w:pStyle w:val="NoSpacing"/>
+      </w:pPr>
+    </w:p>
+    <w:p>
+      <w:pPr>
+        <w:pStyle w:val="NoSpacing"/>
+      </w:pPr>
+    </w:p>
+    <w:p>
+      <w:pPr>
+        <w:pStyle w:val="NoSpacing"/>
+      </w:pPr>
+    </w:p>
+    <w:p>
+      <w:pPr>
+        <w:pStyle w:val="NoSpacing"/>
+      </w:pPr>
+    </w:p>
+    <w:p>
+      <w:pPr>
+        <w:pStyle w:val="NoSpacing"/>
+      </w:pPr>
+    </w:p>
+    <w:p>
+      <w:pPr>
+        <w:pStyle w:val="NoSpacing"/>
+      </w:pPr>
+    </w:p>
+    <w:p>
+      <w:pPr>
+        <w:pStyle w:val="NoSpacing"/>
+      </w:pPr>
+    </w:p>
+    <w:p>
+      <w:pPr>
+        <w:pStyle w:val="NoSpacing"/>
+      </w:pPr>
+    </w:p>
+    <w:p>
+      <w:pPr>
+        <w:pStyle w:val="NoSpacing"/>
+      </w:pPr>
+    </w:p>
+    <w:p>
+      <w:pPr>
+        <w:pStyle w:val="NoSpacing"/>
+      </w:pPr>
+    </w:p>
+    <w:p>
+      <w:pPr>
+        <w:pStyle w:val="NoSpacing"/>
+      </w:pPr>
+    </w:p>
+    <w:p>
+      <w:pPr>
+        <w:pStyle w:val="NoSpacing"/>
+      </w:pPr>
+    </w:p>
+    <w:p>
+      <w:pPr>
+        <w:pStyle w:val="NoSpacing"/>
+      </w:pPr>
+    </w:p>
+    <w:p>
+      <w:pPr>
+        <w:pStyle w:val="NoSpacing"/>
+      </w:pPr>
+    </w:p>
+    <w:p>
+      <w:pPr>
+        <w:pStyle w:val="NoSpacing"/>
+      </w:pPr>
+    </w:p>
+    <w:p>
+      <w:pPr>
+        <w:pStyle w:val="NoSpacing"/>
+      </w:pPr>
+    </w:p>
+    <w:p>
+      <w:pPr>
+        <w:pStyle w:val="NoSpacing"/>
+      </w:pPr>
+    </w:p>
+    <w:p>
+      <w:pPr>
+        <w:pStyle w:val="NoSpacing"/>
+      </w:pPr>
+    </w:p>
+    <w:p>
+      <w:pPr>
+        <w:pStyle w:val="NoSpacing"/>
+      </w:pPr>
+      <w:bookmarkStart w:id="0" w:name="_GoBack"/>
+      <w:bookmarkEnd w:id="0"/>
+    </w:p>
+    <w:tbl>
+      <w:tblPr>
+        <w:tblStyle w:val="TableGrid"/>
+        <w:tblW w:w="0" w:type="auto"/>
+        <w:tblBorders>
+          <w:top w:val="none" w:sz="0" w:space="0" w:color="auto"/>
+          <w:left w:val="none" w:sz="0" w:space="0" w:color="auto"/>
+          <w:bottom w:val="none" w:sz="0" w:space="0" w:color="auto"/>
+          <w:right w:val="none" w:sz="0" w:space="0" w:color="auto"/>
+          <w:insideH w:val="none" w:sz="0" w:space="0" w:color="auto"/>
+          <w:insideV w:val="none" w:sz="0" w:space="0" w:color="auto"/>
+        </w:tblBorders>
+        <w:tblLook w:val="04A0" w:firstRow="1" w:lastRow="0" w:firstColumn="1" w:lastColumn="0" w:noHBand="0" w:noVBand="1"/>
+      </w:tblPr>
+      <w:tblGrid>
+        <w:gridCol w:w="1870"/>
+        <w:gridCol w:w="1870"/>
+        <w:gridCol w:w="1870"/>
+        <w:gridCol w:w="1870"/>
+        <w:gridCol w:w="1870"/>
+      </w:tblGrid>
+      <w:tr>
+        <w:trPr>
+          <w:trHeight w:val="629"/>
+        </w:trPr>
+        <w:tc>
+          <w:tcPr>
+            <w:tcW w:w="1870" w:type="dxa"/>
+          </w:tcPr>
+          <w:p>
+            <w:pPr>
+              <w:pStyle w:val="NoSpacing"/>
+            </w:pPr>
+          </w:p>
+        </w:tc>
+        <w:tc>
+          <w:tcPr>
+            <w:tcW w:w="1870" w:type="dxa"/>
+          </w:tcPr>
+          <w:p>
+            <w:pPr>
+              <w:pStyle w:val="NoSpacing"/>
+              <w:jc w:val="center"/>
+              <w:rPr>
+                <w:b/>
+              </w:rPr>
+            </w:pPr>
+            <w:r>
+              <w:rPr>
+                <w:b/>
+              </w:rPr>
+              <w:t>MotoGuardian</w:t>
+            </w:r>
+          </w:p>
+        </w:tc>
+        <w:tc>
+          <w:tcPr>
+            <w:tcW w:w="1870" w:type="dxa"/>
+          </w:tcPr>
+          <w:p>
+            <w:pPr>
+              <w:pStyle w:val="NoSpacing"/>
+              <w:jc w:val="center"/>
+              <w:rPr>
+                <w:b/>
+              </w:rPr>
+            </w:pPr>
+            <w:r>
+              <w:rPr>
+                <w:b/>
+              </w:rPr>
+              <w:t>Scorpio</w:t>
+            </w:r>
+            <w:r>
+              <w:rPr>
+                <w:b/>
+              </w:rPr>
+              <w:t xml:space="preserve"> Ride Core</w:t>
+            </w:r>
+          </w:p>
+        </w:tc>
+        <w:tc>
+          <w:tcPr>
+            <w:tcW w:w="1870" w:type="dxa"/>
+          </w:tcPr>
+          <w:p>
+            <w:pPr>
+              <w:pStyle w:val="NoSpacing"/>
+              <w:jc w:val="center"/>
+              <w:rPr>
+                <w:b/>
+              </w:rPr>
+            </w:pPr>
+            <w:r>
+              <w:rPr>
+                <w:b/>
+              </w:rPr>
+              <w:t>BikerSOS</w:t>
+            </w:r>
+          </w:p>
+        </w:tc>
+        <w:tc>
+          <w:tcPr>
+            <w:tcW w:w="1870" w:type="dxa"/>
+          </w:tcPr>
+          <w:p>
+            <w:pPr>
+              <w:pStyle w:val="NoSpacing"/>
+              <w:jc w:val="center"/>
+              <w:rPr>
+                <w:b/>
+              </w:rPr>
+            </w:pPr>
+            <w:r>
+              <w:rPr>
+                <w:b/>
+              </w:rPr>
+              <w:t>RealRider</w:t>
+            </w:r>
+          </w:p>
+        </w:tc>
+      </w:tr>
+      <w:tr>
+        <w:trPr>
+          <w:trHeight w:val="1172"/>
+        </w:trPr>
+        <w:tc>
+          <w:tcPr>
+            <w:tcW w:w="1870" w:type="dxa"/>
+            <w:vAlign w:val="center"/>
+          </w:tcPr>
+          <w:p>
+            <w:pPr>
+              <w:pStyle w:val="NoSpacing"/>
+              <w:rPr>
+                <w:b/>
+              </w:rPr>
+            </w:pPr>
+            <w:r>
+              <w:rPr>
+                <w:b/>
+              </w:rPr>
+              <w:t>Price</w:t>
+            </w:r>
+          </w:p>
+        </w:tc>
+        <w:tc>
+          <w:tcPr>
+            <w:tcW w:w="1870" w:type="dxa"/>
+            <w:vAlign w:val="center"/>
+          </w:tcPr>
+          <w:p>
+            <w:pPr>
+              <w:pStyle w:val="NoSpacing"/>
+              <w:jc w:val="center"/>
+            </w:pPr>
+            <w:r>
+              <w:t>$200-$300 + Pay-As-You-Go</w:t>
+            </w:r>
+          </w:p>
+        </w:tc>
+        <w:tc>
+          <w:tcPr>
+            <w:tcW w:w="1870" w:type="dxa"/>
+            <w:vAlign w:val="center"/>
+          </w:tcPr>
+          <w:p>
+            <w:pPr>
+              <w:pStyle w:val="NoSpacing"/>
+              <w:jc w:val="center"/>
+            </w:pPr>
+            <w:r>
+              <w:t>$375 + $10.95/mo</w:t>
+            </w:r>
+          </w:p>
+        </w:tc>
+        <w:tc>
+          <w:tcPr>
+            <w:tcW w:w="1870" w:type="dxa"/>
+            <w:vAlign w:val="center"/>
+          </w:tcPr>
+          <w:p>
+            <w:pPr>
+              <w:pStyle w:val="NoSpacing"/>
+              <w:jc w:val="center"/>
+            </w:pPr>
+            <w:r>
+              <w:t>$50/yr</w:t>
+            </w:r>
+          </w:p>
+        </w:tc>
+        <w:tc>
+          <w:tcPr>
+            <w:tcW w:w="1870" w:type="dxa"/>
+            <w:vAlign w:val="center"/>
+          </w:tcPr>
+          <w:p>
+            <w:pPr>
+              <w:pStyle w:val="NoSpacing"/>
+              <w:jc w:val="center"/>
+            </w:pPr>
+            <w:r>
+              <w:rPr>
+                <w:rFonts w:cstheme="minorHAnsi"/>
+              </w:rPr>
+              <w:t>£</w:t>
+            </w:r>
+            <w:r>
+              <w:t>3.99/mo</w:t>
+            </w:r>
+          </w:p>
+          <w:p>
+            <w:pPr>
+              <w:jc w:val="center"/>
+            </w:pPr>
+          </w:p>
+        </w:tc>
+      </w:tr>
+      <w:tr>
+        <w:trPr>
+          <w:trHeight w:val="1172"/>
+        </w:trPr>
+        <w:tc>
+          <w:tcPr>
+            <w:tcW w:w="1870" w:type="dxa"/>
+            <w:vAlign w:val="center"/>
+          </w:tcPr>
+          <w:p>
+            <w:pPr>
+              <w:pStyle w:val="NoSpacing"/>
+              <w:rPr>
+                <w:b/>
+              </w:rPr>
+            </w:pPr>
+            <w:r>
+              <w:rPr>
+                <w:b/>
+              </w:rPr>
+              <w:t>Web/Phone App</w:t>
+            </w:r>
+          </w:p>
+        </w:tc>
+        <w:tc>
+          <w:tcPr>
+            <w:tcW w:w="1870" w:type="dxa"/>
+            <w:vAlign w:val="center"/>
+          </w:tcPr>
+          <w:p>
+            <w:pPr>
+              <w:pStyle w:val="NoSpacing"/>
+              <w:jc w:val="center"/>
+            </w:pPr>
+            <w:r>
+              <w:rPr>
+                <w:noProof/>
+                <w:lang w:eastAsia="en-US"/>
+              </w:rPr>
+              <w:drawing>
+                <wp:inline distT="0" distB="0" distL="0" distR="0" wp14:anchorId="039F0A0A" wp14:editId="54EAAC6B">
+                  <wp:extent cx="653747" cy="522998"/>
+                  <wp:effectExtent l="0" t="0" r="0" b="0"/>
+                  <wp:docPr id="1" name="Picture 1"/>
+                  <wp:cNvGraphicFramePr>
+                    <a:graphicFrameLocks xmlns:a="http://schemas.openxmlformats.org/drawingml/2006/main" noChangeAspect="1"/>
+                  </wp:cNvGraphicFramePr>
+                  <a:graphic xmlns:a="http://schemas.openxmlformats.org/drawingml/2006/main">
+                    <a:graphicData uri="http://schemas.openxmlformats.org/drawingml/2006/picture">
+                      <pic:pic xmlns:pic="http://schemas.openxmlformats.org/drawingml/2006/picture">
+                        <pic:nvPicPr>
+                          <pic:cNvPr id="1" name="right-check-mark.jpg"/>
+                          <pic:cNvPicPr/>
+                        </pic:nvPicPr>
+                        <pic:blipFill>
+                          <a:blip r:embed="rId5" cstate="print">
+                            <a:extLst>
+                              <a:ext uri="{28A0092B-C50C-407E-A947-70E740481C1C}">
+                                <a14:useLocalDpi xmlns:a14="http://schemas.microsoft.com/office/drawing/2010/main" val="0"/>
+                              </a:ext>
+                            </a:extLst>
+                          </a:blip>
+                          <a:stretch>
+                            <a:fillRect/>
+                          </a:stretch>
+                        </pic:blipFill>
+                        <pic:spPr>
+                          <a:xfrm>
+                            <a:off x="0" y="0"/>
+                            <a:ext cx="664332" cy="531466"/>
+                          </a:xfrm>
+                          <a:prstGeom prst="rect">
+                            <a:avLst/>
+                          </a:prstGeom>
+                        </pic:spPr>
+                      </pic:pic>
+                    </a:graphicData>
+                  </a:graphic>
+                </wp:inline>
+              </w:drawing>
+            </w:r>
+          </w:p>
+        </w:tc>
+        <w:tc>
+          <w:tcPr>
+            <w:tcW w:w="1870" w:type="dxa"/>
+            <w:vAlign w:val="center"/>
+          </w:tcPr>
+          <w:p>
+            <w:pPr>
+              <w:pStyle w:val="NoSpacing"/>
+              <w:jc w:val="center"/>
+            </w:pPr>
+            <w:r>
+              <w:rPr>
+                <w:noProof/>
+                <w:lang w:eastAsia="en-US"/>
+              </w:rPr>
+              <w:drawing>
+                <wp:inline distT="0" distB="0" distL="0" distR="0" wp14:anchorId="09042DA1" wp14:editId="00573835">
+                  <wp:extent cx="653747" cy="522998"/>
+                  <wp:effectExtent l="0" t="0" r="0" b="0"/>
+                  <wp:docPr id="2" name="Picture 2"/>
+                  <wp:cNvGraphicFramePr>
+                    <a:graphicFrameLocks xmlns:a="http://schemas.openxmlformats.org/drawingml/2006/main" noChangeAspect="1"/>
+                  </wp:cNvGraphicFramePr>
+                  <a:graphic xmlns:a="http://schemas.openxmlformats.org/drawingml/2006/main">
+                    <a:graphicData uri="http://schemas.openxmlformats.org/drawingml/2006/picture">
+                      <pic:pic xmlns:pic="http://schemas.openxmlformats.org/drawingml/2006/picture">
+                        <pic:nvPicPr>
+                          <pic:cNvPr id="1" name="right-check-mark.jpg"/>
+                          <pic:cNvPicPr/>
+                        </pic:nvPicPr>
+                        <pic:blipFill>
+                          <a:blip r:embed="rId5" cstate="print">
+                            <a:extLst>
+                              <a:ext uri="{28A0092B-C50C-407E-A947-70E740481C1C}">
+                                <a14:useLocalDpi xmlns:a14="http://schemas.microsoft.com/office/drawing/2010/main" val="0"/>
+                              </a:ext>
+                            </a:extLst>
+                          </a:blip>
+                          <a:stretch>
+                            <a:fillRect/>
+                          </a:stretch>
+                        </pic:blipFill>
+                        <pic:spPr>
+                          <a:xfrm>
+                            <a:off x="0" y="0"/>
+                            <a:ext cx="664332" cy="531466"/>
+                          </a:xfrm>
+                          <a:prstGeom prst="rect">
+                            <a:avLst/>
+                          </a:prstGeom>
+                        </pic:spPr>
+                      </pic:pic>
+                    </a:graphicData>
+                  </a:graphic>
+                </wp:inline>
+              </w:drawing>
+            </w:r>
+          </w:p>
+        </w:tc>
+        <w:tc>
+          <w:tcPr>
+            <w:tcW w:w="1870" w:type="dxa"/>
+            <w:vAlign w:val="center"/>
+          </w:tcPr>
+          <w:p>
+            <w:pPr>
+              <w:pStyle w:val="NoSpacing"/>
+              <w:jc w:val="center"/>
+            </w:pPr>
+            <w:r>
+              <w:rPr>
+                <w:noProof/>
+                <w:lang w:eastAsia="en-US"/>
+              </w:rPr>
+              <w:drawing>
+                <wp:inline distT="0" distB="0" distL="0" distR="0" wp14:anchorId="054E213B" wp14:editId="215D7E05">
+                  <wp:extent cx="653747" cy="522998"/>
+                  <wp:effectExtent l="0" t="0" r="0" b="0"/>
+                  <wp:docPr id="3" name="Picture 3"/>
+                  <wp:cNvGraphicFramePr>
+                    <a:graphicFrameLocks xmlns:a="http://schemas.openxmlformats.org/drawingml/2006/main" noChangeAspect="1"/>
+                  </wp:cNvGraphicFramePr>
+                  <a:graphic xmlns:a="http://schemas.openxmlformats.org/drawingml/2006/main">
+                    <a:graphicData uri="http://schemas.openxmlformats.org/drawingml/2006/picture">
+                      <pic:pic xmlns:pic="http://schemas.openxmlformats.org/drawingml/2006/picture">
+                        <pic:nvPicPr>
+                          <pic:cNvPr id="1" name="right-check-mark.jpg"/>
+                          <pic:cNvPicPr/>
+                        </pic:nvPicPr>
+                        <pic:blipFill>
+                          <a:blip r:embed="rId5" cstate="print">
+                            <a:extLst>
+                              <a:ext uri="{28A0092B-C50C-407E-A947-70E740481C1C}">
+                                <a14:useLocalDpi xmlns:a14="http://schemas.microsoft.com/office/drawing/2010/main" val="0"/>
+                              </a:ext>
+                            </a:extLst>
+                          </a:blip>
+                          <a:stretch>
+                            <a:fillRect/>
+                          </a:stretch>
+                        </pic:blipFill>
+                        <pic:spPr>
+                          <a:xfrm>
+                            <a:off x="0" y="0"/>
+                            <a:ext cx="664332" cy="531466"/>
+                          </a:xfrm>
+                          <a:prstGeom prst="rect">
+                            <a:avLst/>
+                          </a:prstGeom>
+                        </pic:spPr>
+                      </pic:pic>
+                    </a:graphicData>
+                  </a:graphic>
+                </wp:inline>
+              </w:drawing>
+            </w:r>
+          </w:p>
+        </w:tc>
+        <w:tc>
+          <w:tcPr>
+            <w:tcW w:w="1870" w:type="dxa"/>
+            <w:vAlign w:val="center"/>
+          </w:tcPr>
+          <w:p>
+            <w:pPr>
+              <w:pStyle w:val="NoSpacing"/>
+              <w:jc w:val="center"/>
+            </w:pPr>
+            <w:r>
+              <w:rPr>
+                <w:noProof/>
+                <w:lang w:eastAsia="en-US"/>
+              </w:rPr>
+              <w:drawing>
+                <wp:inline distT="0" distB="0" distL="0" distR="0" wp14:anchorId="4CE09063" wp14:editId="5E0FF636">
+                  <wp:extent cx="653747" cy="522998"/>
+                  <wp:effectExtent l="0" t="0" r="0" b="0"/>
+                  <wp:docPr id="4" name="Picture 4"/>
+                  <wp:cNvGraphicFramePr>
+                    <a:graphicFrameLocks xmlns:a="http://schemas.openxmlformats.org/drawingml/2006/main" noChangeAspect="1"/>
+                  </wp:cNvGraphicFramePr>
+                  <a:graphic xmlns:a="http://schemas.openxmlformats.org/drawingml/2006/main">
+                    <a:graphicData uri="http://schemas.openxmlformats.org/drawingml/2006/picture">
+                      <pic:pic xmlns:pic="http://schemas.openxmlformats.org/drawingml/2006/picture">
+                        <pic:nvPicPr>
+                          <pic:cNvPr id="1" name="right-check-mark.jpg"/>
+                          <pic:cNvPicPr/>
+                        </pic:nvPicPr>
+                        <pic:blipFill>
+                          <a:blip r:embed="rId5" cstate="print">
+                            <a:extLst>
+                              <a:ext uri="{28A0092B-C50C-407E-A947-70E740481C1C}">
+                                <a14:useLocalDpi xmlns:a14="http://schemas.microsoft.com/office/drawing/2010/main" val="0"/>
+                              </a:ext>
+                            </a:extLst>
+                          </a:blip>
+                          <a:stretch>
+                            <a:fillRect/>
+                          </a:stretch>
+                        </pic:blipFill>
+                        <pic:spPr>
+                          <a:xfrm>
+                            <a:off x="0" y="0"/>
+                            <a:ext cx="664332" cy="531466"/>
+                          </a:xfrm>
+                          <a:prstGeom prst="rect">
+                            <a:avLst/>
+                          </a:prstGeom>
+                        </pic:spPr>
+                      </pic:pic>
+                    </a:graphicData>
+                  </a:graphic>
+                </wp:inline>
+              </w:drawing>
+            </w:r>
+          </w:p>
+        </w:tc>
+      </w:tr>
+      <w:tr>
+        <w:trPr>
+          <w:trHeight w:val="1172"/>
+        </w:trPr>
+        <w:tc>
+          <w:tcPr>
+            <w:tcW w:w="1870" w:type="dxa"/>
+            <w:vAlign w:val="center"/>
+          </w:tcPr>
+          <w:p>
+            <w:pPr>
+              <w:pStyle w:val="NoSpacing"/>
+              <w:rPr>
+                <w:b/>
+              </w:rPr>
+            </w:pPr>
+            <w:r>
+              <w:rPr>
+                <w:b/>
+              </w:rPr>
+              <w:t>Motorcycle Mounted Hardware</w:t>
+            </w:r>
+          </w:p>
+        </w:tc>
+        <w:tc>
+          <w:tcPr>
+            <w:tcW w:w="1870" w:type="dxa"/>
+            <w:vAlign w:val="center"/>
+          </w:tcPr>
+          <w:p>
+            <w:pPr>
+              <w:pStyle w:val="NoSpacing"/>
+              <w:jc w:val="center"/>
+            </w:pPr>
+            <w:r>
+              <w:rPr>
+                <w:noProof/>
+                <w:lang w:eastAsia="en-US"/>
+              </w:rPr>
+              <w:drawing>
+                <wp:inline distT="0" distB="0" distL="0" distR="0" wp14:anchorId="04F810AC" wp14:editId="3BA458A6">
+                  <wp:extent cx="653747" cy="522998"/>
+                  <wp:effectExtent l="0" t="0" r="0" b="0"/>
+                  <wp:docPr id="5" name="Picture 5"/>
+                  <wp:cNvGraphicFramePr>
+                    <a:graphicFrameLocks xmlns:a="http://schemas.openxmlformats.org/drawingml/2006/main" noChangeAspect="1"/>
+                  </wp:cNvGraphicFramePr>
+                  <a:graphic xmlns:a="http://schemas.openxmlformats.org/drawingml/2006/main">
+                    <a:graphicData uri="http://schemas.openxmlformats.org/drawingml/2006/picture">
+                      <pic:pic xmlns:pic="http://schemas.openxmlformats.org/drawingml/2006/picture">
+                        <pic:nvPicPr>
+                          <pic:cNvPr id="1" name="right-check-mark.jpg"/>
+                          <pic:cNvPicPr/>
+                        </pic:nvPicPr>
+                        <pic:blipFill>
+                          <a:blip r:embed="rId5" cstate="print">
+                            <a:extLst>
+                              <a:ext uri="{28A0092B-C50C-407E-A947-70E740481C1C}">
+                                <a14:useLocalDpi xmlns:a14="http://schemas.microsoft.com/office/drawing/2010/main" val="0"/>
+                              </a:ext>
+                            </a:extLst>
+                          </a:blip>
+                          <a:stretch>
+                            <a:fillRect/>
+                          </a:stretch>
+                        </pic:blipFill>
+                        <pic:spPr>
+                          <a:xfrm>
+                            <a:off x="0" y="0"/>
+                            <a:ext cx="664332" cy="531466"/>
+                          </a:xfrm>
+                          <a:prstGeom prst="rect">
+                            <a:avLst/>
+                          </a:prstGeom>
+                        </pic:spPr>
+                      </pic:pic>
+                    </a:graphicData>
+                  </a:graphic>
+                </wp:inline>
+              </w:drawing>
+            </w:r>
+          </w:p>
+        </w:tc>
+        <w:tc>
+          <w:tcPr>
+            <w:tcW w:w="1870" w:type="dxa"/>
+            <w:vAlign w:val="center"/>
+          </w:tcPr>
+          <w:p>
+            <w:pPr>
+              <w:pStyle w:val="NoSpacing"/>
+              <w:jc w:val="center"/>
+            </w:pPr>
+            <w:r>
+              <w:rPr>
+                <w:noProof/>
+                <w:lang w:eastAsia="en-US"/>
+              </w:rPr>
+              <w:drawing>
+                <wp:inline distT="0" distB="0" distL="0" distR="0" wp14:anchorId="5E5A4525" wp14:editId="481B8EDB">
+                  <wp:extent cx="653747" cy="522998"/>
+                  <wp:effectExtent l="0" t="0" r="0" b="0"/>
+                  <wp:docPr id="6" name="Picture 6"/>
+                  <wp:cNvGraphicFramePr>
+                    <a:graphicFrameLocks xmlns:a="http://schemas.openxmlformats.org/drawingml/2006/main" noChangeAspect="1"/>
+                  </wp:cNvGraphicFramePr>
+                  <a:graphic xmlns:a="http://schemas.openxmlformats.org/drawingml/2006/main">
+                    <a:graphicData uri="http://schemas.openxmlformats.org/drawingml/2006/picture">
+                      <pic:pic xmlns:pic="http://schemas.openxmlformats.org/drawingml/2006/picture">
+                        <pic:nvPicPr>
+                          <pic:cNvPr id="1" name="right-check-mark.jpg"/>
+                          <pic:cNvPicPr/>
+                        </pic:nvPicPr>
+                        <pic:blipFill>
+                          <a:blip r:embed="rId5" cstate="print">
+                            <a:extLst>
+                              <a:ext uri="{28A0092B-C50C-407E-A947-70E740481C1C}">
+                                <a14:useLocalDpi xmlns:a14="http://schemas.microsoft.com/office/drawing/2010/main" val="0"/>
+                              </a:ext>
+                            </a:extLst>
+                          </a:blip>
+                          <a:stretch>
+                            <a:fillRect/>
+                          </a:stretch>
+                        </pic:blipFill>
+                        <pic:spPr>
+                          <a:xfrm>
+                            <a:off x="0" y="0"/>
+                            <a:ext cx="664332" cy="531466"/>
+                          </a:xfrm>
+                          <a:prstGeom prst="rect">
+                            <a:avLst/>
+                          </a:prstGeom>
+                        </pic:spPr>
+                      </pic:pic>
+                    </a:graphicData>
+                  </a:graphic>
+                </wp:inline>
+              </w:drawing>
+            </w:r>
+          </w:p>
+        </w:tc>
+        <w:tc>
+          <w:tcPr>
+            <w:tcW w:w="1870" w:type="dxa"/>
+            <w:vAlign w:val="center"/>
+          </w:tcPr>
+          <w:p>
+            <w:pPr>
+              <w:pStyle w:val="NoSpacing"/>
+              <w:jc w:val="center"/>
+            </w:pPr>
+          </w:p>
+        </w:tc>
+        <w:tc>
+          <w:tcPr>
+            <w:tcW w:w="1870" w:type="dxa"/>
+            <w:vAlign w:val="center"/>
+          </w:tcPr>
+          <w:p>
+            <w:pPr>
+              <w:pStyle w:val="NoSpacing"/>
+              <w:jc w:val="center"/>
+            </w:pPr>
+          </w:p>
+        </w:tc>
+      </w:tr>
+      <w:tr>
+        <w:trPr>
+          <w:trHeight w:val="1172"/>
+        </w:trPr>
+        <w:tc>
+          <w:tcPr>
+            <w:tcW w:w="1870" w:type="dxa"/>
+            <w:vAlign w:val="center"/>
+          </w:tcPr>
+          <w:p>
+            <w:pPr>
+              <w:pStyle w:val="NoSpacing"/>
+              <w:rPr>
+                <w:b/>
+              </w:rPr>
+            </w:pPr>
+            <w:r>
+              <w:rPr>
+                <w:b/>
+              </w:rPr>
+              <w:t>Crash Detection</w:t>
+            </w:r>
+          </w:p>
+        </w:tc>
+        <w:tc>
+          <w:tcPr>
+            <w:tcW w:w="1870" w:type="dxa"/>
+            <w:vAlign w:val="center"/>
+          </w:tcPr>
+          <w:p>
+            <w:pPr>
+              <w:pStyle w:val="NoSpacing"/>
+              <w:jc w:val="center"/>
+            </w:pPr>
+            <w:r>
+              <w:rPr>
+                <w:noProof/>
+                <w:lang w:eastAsia="en-US"/>
+              </w:rPr>
+              <w:drawing>
+                <wp:inline distT="0" distB="0" distL="0" distR="0" wp14:anchorId="4A3D8D83" wp14:editId="366AC883">
+                  <wp:extent cx="653747" cy="522998"/>
+                  <wp:effectExtent l="0" t="0" r="0" b="0"/>
+                  <wp:docPr id="7" name="Picture 7"/>
+                  <wp:cNvGraphicFramePr>
+                    <a:graphicFrameLocks xmlns:a="http://schemas.openxmlformats.org/drawingml/2006/main" noChangeAspect="1"/>
+                  </wp:cNvGraphicFramePr>
+                  <a:graphic xmlns:a="http://schemas.openxmlformats.org/drawingml/2006/main">
+                    <a:graphicData uri="http://schemas.openxmlformats.org/drawingml/2006/picture">
+                      <pic:pic xmlns:pic="http://schemas.openxmlformats.org/drawingml/2006/picture">
+                        <pic:nvPicPr>
+                          <pic:cNvPr id="1" name="right-check-mark.jpg"/>
+                          <pic:cNvPicPr/>
+                        </pic:nvPicPr>
+                        <pic:blipFill>
+                          <a:blip r:embed="rId5" cstate="print">
+                            <a:extLst>
+                              <a:ext uri="{28A0092B-C50C-407E-A947-70E740481C1C}">
+                                <a14:useLocalDpi xmlns:a14="http://schemas.microsoft.com/office/drawing/2010/main" val="0"/>
+                              </a:ext>
+                            </a:extLst>
+                          </a:blip>
+                          <a:stretch>
+                            <a:fillRect/>
+                          </a:stretch>
+                        </pic:blipFill>
+                        <pic:spPr>
+                          <a:xfrm>
+                            <a:off x="0" y="0"/>
+                            <a:ext cx="664332" cy="531466"/>
+                          </a:xfrm>
+                          <a:prstGeom prst="rect">
+                            <a:avLst/>
+                          </a:prstGeom>
+                        </pic:spPr>
+                      </pic:pic>
+                    </a:graphicData>
+                  </a:graphic>
+                </wp:inline>
+              </w:drawing>
+            </w:r>
+          </w:p>
+        </w:tc>
+        <w:tc>
+          <w:tcPr>
+            <w:tcW w:w="1870" w:type="dxa"/>
+            <w:vAlign w:val="center"/>
+          </w:tcPr>
+          <w:p>
+            <w:pPr>
+              <w:pStyle w:val="NoSpacing"/>
+              <w:jc w:val="center"/>
+            </w:pPr>
+            <w:r>
+              <w:rPr>
+                <w:noProof/>
+                <w:lang w:eastAsia="en-US"/>
+              </w:rPr>
+              <w:drawing>
+                <wp:inline distT="0" distB="0" distL="0" distR="0" wp14:anchorId="15C6A818" wp14:editId="012B5566">
+                  <wp:extent cx="653747" cy="522998"/>
+                  <wp:effectExtent l="0" t="0" r="0" b="0"/>
+                  <wp:docPr id="8" name="Picture 8"/>
+                  <wp:cNvGraphicFramePr>
+                    <a:graphicFrameLocks xmlns:a="http://schemas.openxmlformats.org/drawingml/2006/main" noChangeAspect="1"/>
+                  </wp:cNvGraphicFramePr>
+                  <a:graphic xmlns:a="http://schemas.openxmlformats.org/drawingml/2006/main">
+                    <a:graphicData uri="http://schemas.openxmlformats.org/drawingml/2006/picture">
+                      <pic:pic xmlns:pic="http://schemas.openxmlformats.org/drawingml/2006/picture">
+                        <pic:nvPicPr>
+                          <pic:cNvPr id="1" name="right-check-mark.jpg"/>
+                          <pic:cNvPicPr/>
+                        </pic:nvPicPr>
+                        <pic:blipFill>
+                          <a:blip r:embed="rId5" cstate="print">
+                            <a:extLst>
+                              <a:ext uri="{28A0092B-C50C-407E-A947-70E740481C1C}">
+                                <a14:useLocalDpi xmlns:a14="http://schemas.microsoft.com/office/drawing/2010/main" val="0"/>
+                              </a:ext>
+                            </a:extLst>
+                          </a:blip>
+                          <a:stretch>
+                            <a:fillRect/>
+                          </a:stretch>
+                        </pic:blipFill>
+                        <pic:spPr>
+                          <a:xfrm>
+                            <a:off x="0" y="0"/>
+                            <a:ext cx="664332" cy="531466"/>
+                          </a:xfrm>
+                          <a:prstGeom prst="rect">
+                            <a:avLst/>
+                          </a:prstGeom>
+                        </pic:spPr>
+                      </pic:pic>
+                    </a:graphicData>
+                  </a:graphic>
+                </wp:inline>
+              </w:drawing>
+            </w:r>
+          </w:p>
+        </w:tc>
+        <w:tc>
+          <w:tcPr>
+            <w:tcW w:w="1870" w:type="dxa"/>
+            <w:vAlign w:val="center"/>
+          </w:tcPr>
+          <w:p>
+            <w:pPr>
+              <w:pStyle w:val="NoSpacing"/>
+              <w:jc w:val="center"/>
+            </w:pPr>
+            <w:r>
+              <w:rPr>
+                <w:noProof/>
+                <w:lang w:eastAsia="en-US"/>
+              </w:rPr>
+              <w:drawing>
+                <wp:inline distT="0" distB="0" distL="0" distR="0" wp14:anchorId="27C7FF70" wp14:editId="3E9F2B74">
+                  <wp:extent cx="653747" cy="522998"/>
+                  <wp:effectExtent l="0" t="0" r="0" b="0"/>
+                  <wp:docPr id="9" name="Picture 9"/>
+                  <wp:cNvGraphicFramePr>
+                    <a:graphicFrameLocks xmlns:a="http://schemas.openxmlformats.org/drawingml/2006/main" noChangeAspect="1"/>
+                  </wp:cNvGraphicFramePr>
+                  <a:graphic xmlns:a="http://schemas.openxmlformats.org/drawingml/2006/main">
+                    <a:graphicData uri="http://schemas.openxmlformats.org/drawingml/2006/picture">
+                      <pic:pic xmlns:pic="http://schemas.openxmlformats.org/drawingml/2006/picture">
+                        <pic:nvPicPr>
+                          <pic:cNvPr id="1" name="right-check-mark.jpg"/>
+                          <pic:cNvPicPr/>
+                        </pic:nvPicPr>
+                        <pic:blipFill>
+                          <a:blip r:embed="rId5" cstate="print">
+                            <a:extLst>
+                              <a:ext uri="{28A0092B-C50C-407E-A947-70E740481C1C}">
+                                <a14:useLocalDpi xmlns:a14="http://schemas.microsoft.com/office/drawing/2010/main" val="0"/>
+                              </a:ext>
+                            </a:extLst>
+                          </a:blip>
+                          <a:stretch>
+                            <a:fillRect/>
+                          </a:stretch>
+                        </pic:blipFill>
+                        <pic:spPr>
+                          <a:xfrm>
+                            <a:off x="0" y="0"/>
+                            <a:ext cx="664332" cy="531466"/>
+                          </a:xfrm>
+                          <a:prstGeom prst="rect">
+                            <a:avLst/>
+                          </a:prstGeom>
+                        </pic:spPr>
+                      </pic:pic>
+                    </a:graphicData>
+                  </a:graphic>
+                </wp:inline>
+              </w:drawing>
+            </w:r>
+          </w:p>
+        </w:tc>
+        <w:tc>
+          <w:tcPr>
+            <w:tcW w:w="1870" w:type="dxa"/>
+            <w:vAlign w:val="center"/>
+          </w:tcPr>
+          <w:p>
+            <w:pPr>
+              <w:pStyle w:val="NoSpacing"/>
+              <w:jc w:val="center"/>
+            </w:pPr>
+            <w:r>
+              <w:rPr>
+                <w:noProof/>
+                <w:lang w:eastAsia="en-US"/>
+              </w:rPr>
+              <w:drawing>
+                <wp:inline distT="0" distB="0" distL="0" distR="0" wp14:anchorId="242308C0" wp14:editId="6F137E5F">
+                  <wp:extent cx="653747" cy="522998"/>
+                  <wp:effectExtent l="0" t="0" r="0" b="0"/>
+                  <wp:docPr id="10" name="Picture 10"/>
+                  <wp:cNvGraphicFramePr>
+                    <a:graphicFrameLocks xmlns:a="http://schemas.openxmlformats.org/drawingml/2006/main" noChangeAspect="1"/>
+                  </wp:cNvGraphicFramePr>
+                  <a:graphic xmlns:a="http://schemas.openxmlformats.org/drawingml/2006/main">
+                    <a:graphicData uri="http://schemas.openxmlformats.org/drawingml/2006/picture">
+                      <pic:pic xmlns:pic="http://schemas.openxmlformats.org/drawingml/2006/picture">
+                        <pic:nvPicPr>
+                          <pic:cNvPr id="1" name="right-check-mark.jpg"/>
+                          <pic:cNvPicPr/>
+                        </pic:nvPicPr>
+                        <pic:blipFill>
+                          <a:blip r:embed="rId5" cstate="print">
+                            <a:extLst>
+                              <a:ext uri="{28A0092B-C50C-407E-A947-70E740481C1C}">
+                                <a14:useLocalDpi xmlns:a14="http://schemas.microsoft.com/office/drawing/2010/main" val="0"/>
+                              </a:ext>
+                            </a:extLst>
+                          </a:blip>
+                          <a:stretch>
+                            <a:fillRect/>
+                          </a:stretch>
+                        </pic:blipFill>
+                        <pic:spPr>
+                          <a:xfrm>
+                            <a:off x="0" y="0"/>
+                            <a:ext cx="664332" cy="531466"/>
+                          </a:xfrm>
+                          <a:prstGeom prst="rect">
+                            <a:avLst/>
+                          </a:prstGeom>
+                        </pic:spPr>
+                      </pic:pic>
+                    </a:graphicData>
+                  </a:graphic>
+                </wp:inline>
+              </w:drawing>
+            </w:r>
+          </w:p>
+        </w:tc>
+      </w:tr>
+      <w:tr>
+        <w:trPr>
+          <w:trHeight w:val="1172"/>
+        </w:trPr>
+        <w:tc>
+          <w:tcPr>
+            <w:tcW w:w="1870" w:type="dxa"/>
+            <w:vAlign w:val="center"/>
+          </w:tcPr>
+          <w:p>
+            <w:pPr>
+              <w:pStyle w:val="NoSpacing"/>
+              <w:rPr>
+                <w:b/>
+              </w:rPr>
+            </w:pPr>
+            <w:r>
+              <w:rPr>
+                <w:b/>
+              </w:rPr>
+              <w:t xml:space="preserve">Automated </w:t>
+            </w:r>
+            <w:r>
+              <w:rPr>
+                <w:b/>
+              </w:rPr>
+              <w:t>Emergency Services Request</w:t>
+            </w:r>
+          </w:p>
+        </w:tc>
+        <w:tc>
+          <w:tcPr>
+            <w:tcW w:w="1870" w:type="dxa"/>
+            <w:vAlign w:val="center"/>
+          </w:tcPr>
+          <w:p>
+            <w:pPr>
+              <w:pStyle w:val="NoSpacing"/>
+              <w:jc w:val="center"/>
+            </w:pPr>
+            <w:r>
+              <w:rPr>
+                <w:noProof/>
+                <w:lang w:eastAsia="en-US"/>
+              </w:rPr>
+              <w:drawing>
+                <wp:inline distT="0" distB="0" distL="0" distR="0" wp14:anchorId="034A307C" wp14:editId="5032B17B">
+                  <wp:extent cx="653747" cy="522998"/>
+                  <wp:effectExtent l="0" t="0" r="0" b="0"/>
+                  <wp:docPr id="11" name="Picture 11"/>
+                  <wp:cNvGraphicFramePr>
+                    <a:graphicFrameLocks xmlns:a="http://schemas.openxmlformats.org/drawingml/2006/main" noChangeAspect="1"/>
+                  </wp:cNvGraphicFramePr>
+                  <a:graphic xmlns:a="http://schemas.openxmlformats.org/drawingml/2006/main">
+                    <a:graphicData uri="http://schemas.openxmlformats.org/drawingml/2006/picture">
+                      <pic:pic xmlns:pic="http://schemas.openxmlformats.org/drawingml/2006/picture">
+                        <pic:nvPicPr>
+                          <pic:cNvPr id="1" name="right-check-mark.jpg"/>
+                          <pic:cNvPicPr/>
+                        </pic:nvPicPr>
+                        <pic:blipFill>
+                          <a:blip r:embed="rId5" cstate="print">
+                            <a:extLst>
+                              <a:ext uri="{28A0092B-C50C-407E-A947-70E740481C1C}">
+                                <a14:useLocalDpi xmlns:a14="http://schemas.microsoft.com/office/drawing/2010/main" val="0"/>
+                              </a:ext>
+                            </a:extLst>
+                          </a:blip>
+                          <a:stretch>
+                            <a:fillRect/>
+                          </a:stretch>
+                        </pic:blipFill>
+                        <pic:spPr>
+                          <a:xfrm>
+                            <a:off x="0" y="0"/>
+                            <a:ext cx="664332" cy="531466"/>
+                          </a:xfrm>
+                          <a:prstGeom prst="rect">
+                            <a:avLst/>
+                          </a:prstGeom>
+                        </pic:spPr>
+                      </pic:pic>
+                    </a:graphicData>
+                  </a:graphic>
+                </wp:inline>
+              </w:drawing>
+            </w:r>
+          </w:p>
+        </w:tc>
+        <w:tc>
+          <w:tcPr>
+            <w:tcW w:w="1870" w:type="dxa"/>
+            <w:vAlign w:val="center"/>
+          </w:tcPr>
+          <w:p>
+            <w:pPr>
+              <w:pStyle w:val="NoSpacing"/>
+              <w:jc w:val="center"/>
+            </w:pPr>
+          </w:p>
+        </w:tc>
+        <w:tc>
+          <w:tcPr>
+            <w:tcW w:w="1870" w:type="dxa"/>
+            <w:vAlign w:val="center"/>
+          </w:tcPr>
+          <w:p>
+            <w:pPr>
+              <w:pStyle w:val="NoSpacing"/>
+              <w:jc w:val="center"/>
+            </w:pPr>
+            <w:r>
+              <w:rPr>
+                <w:noProof/>
+                <w:lang w:eastAsia="en-US"/>
+              </w:rPr>
+              <w:drawing>
+                <wp:inline distT="0" distB="0" distL="0" distR="0" wp14:anchorId="638DA340" wp14:editId="4BBCBC9E">
+                  <wp:extent cx="653747" cy="522998"/>
+                  <wp:effectExtent l="0" t="0" r="0" b="0"/>
+                  <wp:docPr id="18" name="Picture 18"/>
+                  <wp:cNvGraphicFramePr>
+                    <a:graphicFrameLocks xmlns:a="http://schemas.openxmlformats.org/drawingml/2006/main" noChangeAspect="1"/>
+                  </wp:cNvGraphicFramePr>
+                  <a:graphic xmlns:a="http://schemas.openxmlformats.org/drawingml/2006/main">
+                    <a:graphicData uri="http://schemas.openxmlformats.org/drawingml/2006/picture">
+                      <pic:pic xmlns:pic="http://schemas.openxmlformats.org/drawingml/2006/picture">
+                        <pic:nvPicPr>
+                          <pic:cNvPr id="1" name="right-check-mark.jpg"/>
+                          <pic:cNvPicPr/>
+                        </pic:nvPicPr>
+                        <pic:blipFill>
+                          <a:blip r:embed="rId5" cstate="print">
+                            <a:extLst>
+                              <a:ext uri="{28A0092B-C50C-407E-A947-70E740481C1C}">
+                                <a14:useLocalDpi xmlns:a14="http://schemas.microsoft.com/office/drawing/2010/main" val="0"/>
+                              </a:ext>
+                            </a:extLst>
+                          </a:blip>
+                          <a:stretch>
+                            <a:fillRect/>
+                          </a:stretch>
+                        </pic:blipFill>
+                        <pic:spPr>
+                          <a:xfrm>
+                            <a:off x="0" y="0"/>
+                            <a:ext cx="664332" cy="531466"/>
+                          </a:xfrm>
+                          <a:prstGeom prst="rect">
+                            <a:avLst/>
+                          </a:prstGeom>
+                        </pic:spPr>
+                      </pic:pic>
+                    </a:graphicData>
+                  </a:graphic>
+                </wp:inline>
+              </w:drawing>
+            </w:r>
+          </w:p>
+        </w:tc>
+        <w:tc>
+          <w:tcPr>
+            <w:tcW w:w="1870" w:type="dxa"/>
+            <w:vAlign w:val="center"/>
+          </w:tcPr>
+          <w:p>
+            <w:pPr>
+              <w:pStyle w:val="NoSpacing"/>
+              <w:jc w:val="center"/>
+            </w:pPr>
+            <w:r>
+              <w:rPr>
+                <w:noProof/>
+                <w:lang w:eastAsia="en-US"/>
+              </w:rPr>
+              <w:drawing>
+                <wp:inline distT="0" distB="0" distL="0" distR="0" wp14:anchorId="6028C5A0" wp14:editId="1732863C">
+                  <wp:extent cx="653747" cy="522998"/>
+                  <wp:effectExtent l="0" t="0" r="0" b="0"/>
+                  <wp:docPr id="20" name="Picture 20"/>
+                  <wp:cNvGraphicFramePr>
+                    <a:graphicFrameLocks xmlns:a="http://schemas.openxmlformats.org/drawingml/2006/main" noChangeAspect="1"/>
+                  </wp:cNvGraphicFramePr>
+                  <a:graphic xmlns:a="http://schemas.openxmlformats.org/drawingml/2006/main">
+                    <a:graphicData uri="http://schemas.openxmlformats.org/drawingml/2006/picture">
+                      <pic:pic xmlns:pic="http://schemas.openxmlformats.org/drawingml/2006/picture">
+                        <pic:nvPicPr>
+                          <pic:cNvPr id="1" name="right-check-mark.jpg"/>
+                          <pic:cNvPicPr/>
+                        </pic:nvPicPr>
+                        <pic:blipFill>
+                          <a:blip r:embed="rId5" cstate="print">
+                            <a:extLst>
+                              <a:ext uri="{28A0092B-C50C-407E-A947-70E740481C1C}">
+                                <a14:useLocalDpi xmlns:a14="http://schemas.microsoft.com/office/drawing/2010/main" val="0"/>
+                              </a:ext>
+                            </a:extLst>
+                          </a:blip>
+                          <a:stretch>
+                            <a:fillRect/>
+                          </a:stretch>
+                        </pic:blipFill>
+                        <pic:spPr>
+                          <a:xfrm>
+                            <a:off x="0" y="0"/>
+                            <a:ext cx="664332" cy="531466"/>
+                          </a:xfrm>
+                          <a:prstGeom prst="rect">
+                            <a:avLst/>
+                          </a:prstGeom>
+                        </pic:spPr>
+                      </pic:pic>
+                    </a:graphicData>
+                  </a:graphic>
+                </wp:inline>
+              </w:drawing>
+            </w:r>
+          </w:p>
+        </w:tc>
+      </w:tr>
+      <w:tr>
+        <w:trPr>
+          <w:trHeight w:val="1172"/>
+        </w:trPr>
+        <w:tc>
+          <w:tcPr>
+            <w:tcW w:w="1870" w:type="dxa"/>
+            <w:vAlign w:val="center"/>
+          </w:tcPr>
+          <w:p>
+            <w:pPr>
+              <w:pStyle w:val="NoSpacing"/>
+              <w:rPr>
+                <w:b/>
+              </w:rPr>
+            </w:pPr>
+            <w:r>
+              <w:rPr>
+                <w:b/>
+              </w:rPr>
+              <w:t>Anti-Theft Alerts</w:t>
+            </w:r>
+          </w:p>
+        </w:tc>
+        <w:tc>
+          <w:tcPr>
+            <w:tcW w:w="1870" w:type="dxa"/>
+            <w:vAlign w:val="center"/>
+          </w:tcPr>
+          <w:p>
+            <w:pPr>
+              <w:pStyle w:val="NoSpacing"/>
+              <w:jc w:val="center"/>
+            </w:pPr>
+            <w:r>
+              <w:rPr>
+                <w:noProof/>
+                <w:lang w:eastAsia="en-US"/>
+              </w:rPr>
+              <w:drawing>
+                <wp:inline distT="0" distB="0" distL="0" distR="0" wp14:anchorId="33328B75" wp14:editId="351CC5D8">
+                  <wp:extent cx="653747" cy="522998"/>
+                  <wp:effectExtent l="0" t="0" r="0" b="0"/>
+                  <wp:docPr id="12" name="Picture 12"/>
+                  <wp:cNvGraphicFramePr>
+                    <a:graphicFrameLocks xmlns:a="http://schemas.openxmlformats.org/drawingml/2006/main" noChangeAspect="1"/>
+                  </wp:cNvGraphicFramePr>
+                  <a:graphic xmlns:a="http://schemas.openxmlformats.org/drawingml/2006/main">
+                    <a:graphicData uri="http://schemas.openxmlformats.org/drawingml/2006/picture">
+                      <pic:pic xmlns:pic="http://schemas.openxmlformats.org/drawingml/2006/picture">
+                        <pic:nvPicPr>
+                          <pic:cNvPr id="1" name="right-check-mark.jpg"/>
+                          <pic:cNvPicPr/>
+                        </pic:nvPicPr>
+                        <pic:blipFill>
+                          <a:blip r:embed="rId5" cstate="print">
+                            <a:extLst>
+                              <a:ext uri="{28A0092B-C50C-407E-A947-70E740481C1C}">
+                                <a14:useLocalDpi xmlns:a14="http://schemas.microsoft.com/office/drawing/2010/main" val="0"/>
+                              </a:ext>
+                            </a:extLst>
+                          </a:blip>
+                          <a:stretch>
+                            <a:fillRect/>
+                          </a:stretch>
+                        </pic:blipFill>
+                        <pic:spPr>
+                          <a:xfrm>
+                            <a:off x="0" y="0"/>
+                            <a:ext cx="664332" cy="531466"/>
+                          </a:xfrm>
+                          <a:prstGeom prst="rect">
+                            <a:avLst/>
+                          </a:prstGeom>
+                        </pic:spPr>
+                      </pic:pic>
+                    </a:graphicData>
+                  </a:graphic>
+                </wp:inline>
+              </w:drawing>
+            </w:r>
+          </w:p>
+        </w:tc>
+        <w:tc>
+          <w:tcPr>
+            <w:tcW w:w="1870" w:type="dxa"/>
+            <w:vAlign w:val="center"/>
+          </w:tcPr>
+          <w:p>
+            <w:pPr>
+              <w:pStyle w:val="NoSpacing"/>
+              <w:jc w:val="center"/>
+            </w:pPr>
+            <w:r>
+              <w:rPr>
+                <w:noProof/>
+                <w:lang w:eastAsia="en-US"/>
+              </w:rPr>
+              <w:drawing>
+                <wp:inline distT="0" distB="0" distL="0" distR="0" wp14:anchorId="2E19C85F" wp14:editId="2E28C141">
+                  <wp:extent cx="653747" cy="522998"/>
+                  <wp:effectExtent l="0" t="0" r="0" b="0"/>
+                  <wp:docPr id="15" name="Picture 15"/>
+                  <wp:cNvGraphicFramePr>
+                    <a:graphicFrameLocks xmlns:a="http://schemas.openxmlformats.org/drawingml/2006/main" noChangeAspect="1"/>
+                  </wp:cNvGraphicFramePr>
+                  <a:graphic xmlns:a="http://schemas.openxmlformats.org/drawingml/2006/main">
+                    <a:graphicData uri="http://schemas.openxmlformats.org/drawingml/2006/picture">
+                      <pic:pic xmlns:pic="http://schemas.openxmlformats.org/drawingml/2006/picture">
+                        <pic:nvPicPr>
+                          <pic:cNvPr id="1" name="right-check-mark.jpg"/>
+                          <pic:cNvPicPr/>
+                        </pic:nvPicPr>
+                        <pic:blipFill>
+                          <a:blip r:embed="rId5" cstate="print">
+                            <a:extLst>
+                              <a:ext uri="{28A0092B-C50C-407E-A947-70E740481C1C}">
+                                <a14:useLocalDpi xmlns:a14="http://schemas.microsoft.com/office/drawing/2010/main" val="0"/>
+                              </a:ext>
+                            </a:extLst>
+                          </a:blip>
+                          <a:stretch>
+                            <a:fillRect/>
+                          </a:stretch>
+                        </pic:blipFill>
+                        <pic:spPr>
+                          <a:xfrm>
+                            <a:off x="0" y="0"/>
+                            <a:ext cx="664332" cy="531466"/>
+                          </a:xfrm>
+                          <a:prstGeom prst="rect">
+                            <a:avLst/>
+                          </a:prstGeom>
+                        </pic:spPr>
+                      </pic:pic>
+                    </a:graphicData>
+                  </a:graphic>
+                </wp:inline>
+              </w:drawing>
+            </w:r>
+          </w:p>
+        </w:tc>
+        <w:tc>
+          <w:tcPr>
+            <w:tcW w:w="1870" w:type="dxa"/>
+            <w:vAlign w:val="center"/>
+          </w:tcPr>
+          <w:p>
+            <w:pPr>
+              <w:pStyle w:val="NoSpacing"/>
+              <w:jc w:val="center"/>
+            </w:pPr>
+          </w:p>
+        </w:tc>
+        <w:tc>
+          <w:tcPr>
+            <w:tcW w:w="1870" w:type="dxa"/>
+            <w:vAlign w:val="center"/>
+          </w:tcPr>
+          <w:p>
+            <w:pPr>
+              <w:pStyle w:val="NoSpacing"/>
+              <w:jc w:val="center"/>
+            </w:pPr>
+          </w:p>
+        </w:tc>
+      </w:tr>
+      <w:tr>
+        <w:trPr>
+          <w:trHeight w:val="1172"/>
+        </w:trPr>
+        <w:tc>
+          <w:tcPr>
+            <w:tcW w:w="1870" w:type="dxa"/>
+            <w:vAlign w:val="center"/>
+          </w:tcPr>
+          <w:p>
+            <w:pPr>
+              <w:pStyle w:val="NoSpacing"/>
+              <w:rPr>
+                <w:b/>
+              </w:rPr>
+            </w:pPr>
+            <w:r>
+              <w:rPr>
+                <w:b/>
+              </w:rPr>
+              <w:t>Anti-Theft Tracking</w:t>
+            </w:r>
+          </w:p>
+        </w:tc>
+        <w:tc>
+          <w:tcPr>
+            <w:tcW w:w="1870" w:type="dxa"/>
+            <w:vAlign w:val="center"/>
+          </w:tcPr>
+          <w:p>
+            <w:pPr>
+              <w:pStyle w:val="NoSpacing"/>
+              <w:jc w:val="center"/>
+            </w:pPr>
+            <w:r>
+              <w:rPr>
+                <w:noProof/>
+                <w:lang w:eastAsia="en-US"/>
+              </w:rPr>
+              <w:drawing>
+                <wp:inline distT="0" distB="0" distL="0" distR="0" wp14:anchorId="10EB67E8" wp14:editId="31FDEF1F">
+                  <wp:extent cx="653747" cy="522998"/>
+                  <wp:effectExtent l="0" t="0" r="0" b="0"/>
+                  <wp:docPr id="13" name="Picture 13"/>
+                  <wp:cNvGraphicFramePr>
+                    <a:graphicFrameLocks xmlns:a="http://schemas.openxmlformats.org/drawingml/2006/main" noChangeAspect="1"/>
+                  </wp:cNvGraphicFramePr>
+                  <a:graphic xmlns:a="http://schemas.openxmlformats.org/drawingml/2006/main">
+                    <a:graphicData uri="http://schemas.openxmlformats.org/drawingml/2006/picture">
+                      <pic:pic xmlns:pic="http://schemas.openxmlformats.org/drawingml/2006/picture">
+                        <pic:nvPicPr>
+                          <pic:cNvPr id="1" name="right-check-mark.jpg"/>
+                          <pic:cNvPicPr/>
+                        </pic:nvPicPr>
+                        <pic:blipFill>
+                          <a:blip r:embed="rId5" cstate="print">
+                            <a:extLst>
+                              <a:ext uri="{28A0092B-C50C-407E-A947-70E740481C1C}">
+                                <a14:useLocalDpi xmlns:a14="http://schemas.microsoft.com/office/drawing/2010/main" val="0"/>
+                              </a:ext>
+                            </a:extLst>
+                          </a:blip>
+                          <a:stretch>
+                            <a:fillRect/>
+                          </a:stretch>
+                        </pic:blipFill>
+                        <pic:spPr>
+                          <a:xfrm>
+                            <a:off x="0" y="0"/>
+                            <a:ext cx="664332" cy="531466"/>
+                          </a:xfrm>
+                          <a:prstGeom prst="rect">
+                            <a:avLst/>
+                          </a:prstGeom>
+                        </pic:spPr>
+                      </pic:pic>
+                    </a:graphicData>
+                  </a:graphic>
+                </wp:inline>
+              </w:drawing>
+            </w:r>
+          </w:p>
+        </w:tc>
+        <w:tc>
+          <w:tcPr>
+            <w:tcW w:w="1870" w:type="dxa"/>
+            <w:vAlign w:val="center"/>
+          </w:tcPr>
+          <w:p>
+            <w:pPr>
+              <w:pStyle w:val="NoSpacing"/>
+              <w:jc w:val="center"/>
+            </w:pPr>
+            <w:r>
+              <w:rPr>
+                <w:noProof/>
+                <w:lang w:eastAsia="en-US"/>
+              </w:rPr>
+              <w:drawing>
+                <wp:inline distT="0" distB="0" distL="0" distR="0" wp14:anchorId="293C01C4" wp14:editId="7E1C79A4">
+                  <wp:extent cx="653747" cy="522998"/>
+                  <wp:effectExtent l="0" t="0" r="0" b="0"/>
+                  <wp:docPr id="16" name="Picture 16"/>
+                  <wp:cNvGraphicFramePr>
+                    <a:graphicFrameLocks xmlns:a="http://schemas.openxmlformats.org/drawingml/2006/main" noChangeAspect="1"/>
+                  </wp:cNvGraphicFramePr>
+                  <a:graphic xmlns:a="http://schemas.openxmlformats.org/drawingml/2006/main">
+                    <a:graphicData uri="http://schemas.openxmlformats.org/drawingml/2006/picture">
+                      <pic:pic xmlns:pic="http://schemas.openxmlformats.org/drawingml/2006/picture">
+                        <pic:nvPicPr>
+                          <pic:cNvPr id="1" name="right-check-mark.jpg"/>
+                          <pic:cNvPicPr/>
+                        </pic:nvPicPr>
+                        <pic:blipFill>
+                          <a:blip r:embed="rId5" cstate="print">
+                            <a:extLst>
+                              <a:ext uri="{28A0092B-C50C-407E-A947-70E740481C1C}">
+                                <a14:useLocalDpi xmlns:a14="http://schemas.microsoft.com/office/drawing/2010/main" val="0"/>
+                              </a:ext>
+                            </a:extLst>
+                          </a:blip>
+                          <a:stretch>
+                            <a:fillRect/>
+                          </a:stretch>
+                        </pic:blipFill>
+                        <pic:spPr>
+                          <a:xfrm>
+                            <a:off x="0" y="0"/>
+                            <a:ext cx="664332" cy="531466"/>
+                          </a:xfrm>
+                          <a:prstGeom prst="rect">
+                            <a:avLst/>
+                          </a:prstGeom>
+                        </pic:spPr>
+                      </pic:pic>
+                    </a:graphicData>
+                  </a:graphic>
+                </wp:inline>
+              </w:drawing>
+            </w:r>
+          </w:p>
+        </w:tc>
+        <w:tc>
+          <w:tcPr>
+            <w:tcW w:w="1870" w:type="dxa"/>
+            <w:vAlign w:val="center"/>
+          </w:tcPr>
+          <w:p>
+            <w:pPr>
+              <w:pStyle w:val="NoSpacing"/>
+              <w:jc w:val="center"/>
+            </w:pPr>
+          </w:p>
+        </w:tc>
+        <w:tc>
+          <w:tcPr>
+            <w:tcW w:w="1870" w:type="dxa"/>
+            <w:vAlign w:val="center"/>
+          </w:tcPr>
+          <w:p>
+            <w:pPr>
+              <w:pStyle w:val="NoSpacing"/>
+              <w:jc w:val="center"/>
+            </w:pPr>
+          </w:p>
+        </w:tc>
+      </w:tr>
+      <w:tr>
+        <w:trPr>
+          <w:trHeight w:val="1172"/>
+        </w:trPr>
+        <w:tc>
+          <w:tcPr>
+            <w:tcW w:w="1870" w:type="dxa"/>
+          </w:tcPr>
+          <w:p>
+            <w:pPr>
+              <w:pStyle w:val="NoSpacing"/>
+              <w:rPr>
+                <w:b/>
+              </w:rPr>
+            </w:pPr>
+            <w:r>
+              <w:rPr>
+                <w:b/>
+              </w:rPr>
+              <w:t>Performance Analytics</w:t>
+            </w:r>
+          </w:p>
+        </w:tc>
+        <w:tc>
+          <w:tcPr>
+            <w:tcW w:w="1870" w:type="dxa"/>
+          </w:tcPr>
+          <w:p>
+            <w:pPr>
+              <w:pStyle w:val="NoSpacing"/>
+              <w:jc w:val="center"/>
+            </w:pPr>
+            <w:r>
+              <w:rPr>
+                <w:noProof/>
+                <w:lang w:eastAsia="en-US"/>
+              </w:rPr>
+              <w:drawing>
+                <wp:inline distT="0" distB="0" distL="0" distR="0" wp14:anchorId="475FEAFF" wp14:editId="45C70CB5">
+                  <wp:extent cx="653747" cy="522998"/>
+                  <wp:effectExtent l="0" t="0" r="0" b="0"/>
+                  <wp:docPr id="14" name="Picture 14"/>
+                  <wp:cNvGraphicFramePr>
+                    <a:graphicFrameLocks xmlns:a="http://schemas.openxmlformats.org/drawingml/2006/main" noChangeAspect="1"/>
+                  </wp:cNvGraphicFramePr>
+                  <a:graphic xmlns:a="http://schemas.openxmlformats.org/drawingml/2006/main">
+                    <a:graphicData uri="http://schemas.openxmlformats.org/drawingml/2006/picture">
+                      <pic:pic xmlns:pic="http://schemas.openxmlformats.org/drawingml/2006/picture">
+                        <pic:nvPicPr>
+                          <pic:cNvPr id="1" name="right-check-mark.jpg"/>
+                          <pic:cNvPicPr/>
+                        </pic:nvPicPr>
+                        <pic:blipFill>
+                          <a:blip r:embed="rId5" cstate="print">
+                            <a:extLst>
+                              <a:ext uri="{28A0092B-C50C-407E-A947-70E740481C1C}">
+                                <a14:useLocalDpi xmlns:a14="http://schemas.microsoft.com/office/drawing/2010/main" val="0"/>
+                              </a:ext>
+                            </a:extLst>
+                          </a:blip>
+                          <a:stretch>
+                            <a:fillRect/>
+                          </a:stretch>
+                        </pic:blipFill>
+                        <pic:spPr>
+                          <a:xfrm>
+                            <a:off x="0" y="0"/>
+                            <a:ext cx="664332" cy="531466"/>
+                          </a:xfrm>
+                          <a:prstGeom prst="rect">
+                            <a:avLst/>
+                          </a:prstGeom>
+                        </pic:spPr>
+                      </pic:pic>
+                    </a:graphicData>
+                  </a:graphic>
+                </wp:inline>
+              </w:drawing>
+            </w:r>
+          </w:p>
+        </w:tc>
+        <w:tc>
+          <w:tcPr>
+            <w:tcW w:w="1870" w:type="dxa"/>
+          </w:tcPr>
+          <w:p>
+            <w:pPr>
+              <w:pStyle w:val="NoSpacing"/>
+              <w:jc w:val="center"/>
+            </w:pPr>
+            <w:r>
+              <w:rPr>
+                <w:noProof/>
+                <w:lang w:eastAsia="en-US"/>
+              </w:rPr>
+              <w:drawing>
+                <wp:inline distT="0" distB="0" distL="0" distR="0" wp14:anchorId="6F0DE4D6" wp14:editId="0310CBB9">
+                  <wp:extent cx="653747" cy="522998"/>
+                  <wp:effectExtent l="0" t="0" r="0" b="0"/>
+                  <wp:docPr id="17" name="Picture 17"/>
+                  <wp:cNvGraphicFramePr>
+                    <a:graphicFrameLocks xmlns:a="http://schemas.openxmlformats.org/drawingml/2006/main" noChangeAspect="1"/>
+                  </wp:cNvGraphicFramePr>
+                  <a:graphic xmlns:a="http://schemas.openxmlformats.org/drawingml/2006/main">
+                    <a:graphicData uri="http://schemas.openxmlformats.org/drawingml/2006/picture">
+                      <pic:pic xmlns:pic="http://schemas.openxmlformats.org/drawingml/2006/picture">
+                        <pic:nvPicPr>
+                          <pic:cNvPr id="1" name="right-check-mark.jpg"/>
+                          <pic:cNvPicPr/>
+                        </pic:nvPicPr>
+                        <pic:blipFill>
+                          <a:blip r:embed="rId5" cstate="print">
+                            <a:extLst>
+                              <a:ext uri="{28A0092B-C50C-407E-A947-70E740481C1C}">
+                                <a14:useLocalDpi xmlns:a14="http://schemas.microsoft.com/office/drawing/2010/main" val="0"/>
+                              </a:ext>
+                            </a:extLst>
+                          </a:blip>
+                          <a:stretch>
+                            <a:fillRect/>
+                          </a:stretch>
+                        </pic:blipFill>
+                        <pic:spPr>
+                          <a:xfrm>
+                            <a:off x="0" y="0"/>
+                            <a:ext cx="664332" cy="531466"/>
+                          </a:xfrm>
+                          <a:prstGeom prst="rect">
+                            <a:avLst/>
+                          </a:prstGeom>
+                        </pic:spPr>
+                      </pic:pic>
+                    </a:graphicData>
+                  </a:graphic>
+                </wp:inline>
+              </w:drawing>
+            </w:r>
+          </w:p>
+        </w:tc>
+        <w:tc>
+          <w:tcPr>
+            <w:tcW w:w="1870" w:type="dxa"/>
+          </w:tcPr>
+          <w:p>
+            <w:pPr>
+              <w:pStyle w:val="NoSpacing"/>
+              <w:jc w:val="center"/>
+            </w:pPr>
+            <w:r>
+              <w:rPr>
+                <w:noProof/>
+                <w:lang w:eastAsia="en-US"/>
+              </w:rPr>
+              <w:drawing>
+                <wp:inline distT="0" distB="0" distL="0" distR="0" wp14:anchorId="5AD1539B" wp14:editId="2B814DBB">
+                  <wp:extent cx="653747" cy="522998"/>
+                  <wp:effectExtent l="0" t="0" r="0" b="0"/>
+                  <wp:docPr id="19" name="Picture 19"/>
+                  <wp:cNvGraphicFramePr>
+                    <a:graphicFrameLocks xmlns:a="http://schemas.openxmlformats.org/drawingml/2006/main" noChangeAspect="1"/>
+                  </wp:cNvGraphicFramePr>
+                  <a:graphic xmlns:a="http://schemas.openxmlformats.org/drawingml/2006/main">
+                    <a:graphicData uri="http://schemas.openxmlformats.org/drawingml/2006/picture">
+                      <pic:pic xmlns:pic="http://schemas.openxmlformats.org/drawingml/2006/picture">
+                        <pic:nvPicPr>
+                          <pic:cNvPr id="1" name="right-check-mark.jpg"/>
+                          <pic:cNvPicPr/>
+                        </pic:nvPicPr>
+                        <pic:blipFill>
+                          <a:blip r:embed="rId5" cstate="print">
+                            <a:extLst>
+                              <a:ext uri="{28A0092B-C50C-407E-A947-70E740481C1C}">
+                                <a14:useLocalDpi xmlns:a14="http://schemas.microsoft.com/office/drawing/2010/main" val="0"/>
+                              </a:ext>
+                            </a:extLst>
+                          </a:blip>
+                          <a:stretch>
+                            <a:fillRect/>
+                          </a:stretch>
+                        </pic:blipFill>
+                        <pic:spPr>
+                          <a:xfrm>
+                            <a:off x="0" y="0"/>
+                            <a:ext cx="664332" cy="531466"/>
+                          </a:xfrm>
+                          <a:prstGeom prst="rect">
+                            <a:avLst/>
+                          </a:prstGeom>
+                        </pic:spPr>
+                      </pic:pic>
+                    </a:graphicData>
+                  </a:graphic>
+                </wp:inline>
+              </w:drawing>
+            </w:r>
+          </w:p>
+        </w:tc>
+        <w:tc>
+          <w:tcPr>
+            <w:tcW w:w="1870" w:type="dxa"/>
+          </w:tcPr>
+          <w:p>
+            <w:pPr>
+              <w:pStyle w:val="NoSpacing"/>
+              <w:jc w:val="center"/>
+            </w:pPr>
+            <w:r>
+              <w:rPr>
+                <w:noProof/>
+                <w:lang w:eastAsia="en-US"/>
+              </w:rPr>
+              <w:drawing>
+                <wp:inline distT="0" distB="0" distL="0" distR="0" wp14:anchorId="2CFA4674" wp14:editId="186DA530">
+                  <wp:extent cx="653747" cy="522998"/>
+                  <wp:effectExtent l="0" t="0" r="0" b="0"/>
+                  <wp:docPr id="21" name="Picture 21"/>
+                  <wp:cNvGraphicFramePr>
+                    <a:graphicFrameLocks xmlns:a="http://schemas.openxmlformats.org/drawingml/2006/main" noChangeAspect="1"/>
+                  </wp:cNvGraphicFramePr>
+                  <a:graphic xmlns:a="http://schemas.openxmlformats.org/drawingml/2006/main">
+                    <a:graphicData uri="http://schemas.openxmlformats.org/drawingml/2006/picture">
+                      <pic:pic xmlns:pic="http://schemas.openxmlformats.org/drawingml/2006/picture">
+                        <pic:nvPicPr>
+                          <pic:cNvPr id="1" name="right-check-mark.jpg"/>
+                          <pic:cNvPicPr/>
+                        </pic:nvPicPr>
+                        <pic:blipFill>
+                          <a:blip r:embed="rId5" cstate="print">
+                            <a:extLst>
+                              <a:ext uri="{28A0092B-C50C-407E-A947-70E740481C1C}">
+                                <a14:useLocalDpi xmlns:a14="http://schemas.microsoft.com/office/drawing/2010/main" val="0"/>
+                              </a:ext>
+                            </a:extLst>
+                          </a:blip>
+                          <a:stretch>
+                            <a:fillRect/>
+                          </a:stretch>
+                        </pic:blipFill>
+                        <pic:spPr>
+                          <a:xfrm>
+                            <a:off x="0" y="0"/>
+                            <a:ext cx="664332" cy="531466"/>
+                          </a:xfrm>
+                          <a:prstGeom prst="rect">
+                            <a:avLst/>
+                          </a:prstGeom>
+                        </pic:spPr>
+                      </pic:pic>
+                    </a:graphicData>
+                  </a:graphic>
+                </wp:inline>
+              </w:drawing>
+            </w:r>
+          </w:p>
+        </w:tc>
+      </w:tr>
+      <w:tr>
+        <w:trPr>
+          <w:trHeight w:val="1172"/>
+        </w:trPr>
+        <w:tc>
+          <w:tcPr>
+            <w:tcW w:w="1870" w:type="dxa"/>
+          </w:tcPr>
+          <w:p>
+            <w:pPr>
+              <w:pStyle w:val="NoSpacing"/>
+              <w:rPr>
+                <w:b/>
+              </w:rPr>
+            </w:pPr>
+            <w:r>
+              <w:rPr>
+                <w:b/>
+              </w:rPr>
+              <w:t>Location</w:t>
+            </w:r>
+          </w:p>
+        </w:tc>
+        <w:tc>
+          <w:tcPr>
+            <w:tcW w:w="1870" w:type="dxa"/>
+          </w:tcPr>
+          <w:p>
+            <w:pPr>
+              <w:pStyle w:val="NoSpacing"/>
+              <w:jc w:val="center"/>
+            </w:pPr>
+            <w:r>
+              <w:t>US</w:t>
+            </w:r>
+          </w:p>
+        </w:tc>
+        <w:tc>
+          <w:tcPr>
+            <w:tcW w:w="1870" w:type="dxa"/>
+          </w:tcPr>
+          <w:p>
+            <w:pPr>
+              <w:pStyle w:val="NoSpacing"/>
+              <w:jc w:val="center"/>
+            </w:pPr>
+            <w:r>
+              <w:t>US</w:t>
+            </w:r>
+          </w:p>
+        </w:tc>
+        <w:tc>
+          <w:tcPr>
+            <w:tcW w:w="1870" w:type="dxa"/>
+          </w:tcPr>
+          <w:p>
+            <w:pPr>
+              <w:pStyle w:val="NoSpacing"/>
+              <w:jc w:val="center"/>
+            </w:pPr>
+            <w:r>
+              <w:t>EU, Switzerland</w:t>
+            </w:r>
+            <w:r>
+              <w:t xml:space="preserve">, Lichtenstein, USA, Canada, </w:t>
+            </w:r>
+            <w:r>
+              <w:t>Australia</w:t>
+            </w:r>
+          </w:p>
+        </w:tc>
+        <w:tc>
+          <w:tcPr>
+            <w:tcW w:w="1870" w:type="dxa"/>
+          </w:tcPr>
+          <w:p>
+            <w:pPr>
+              <w:pStyle w:val="NoSpacing"/>
+              <w:jc w:val="center"/>
+            </w:pPr>
+            <w:r>
+              <w:t>UK, Canada</w:t>
+            </w:r>
           </w:p>
         </w:tc>
       </w:tr>

</xml_diff>

<commit_message>
Finished comp analysis and switched to django
</commit_message>
<xml_diff>
--- a/Assignment3-CompetitiveAnalysis/CompetitiveAnalysis.docx
+++ b/Assignment3-CompetitiveAnalysis/CompetitiveAnalysis.docx
@@ -5,9 +5,139 @@
     <w:p>
       <w:pPr>
         <w:pStyle w:val="NoSpacing"/>
+        <w:tabs>
+          <w:tab w:val="left" w:pos="1710"/>
+        </w:tabs>
       </w:pPr>
       <w:r>
+        <w:t>Joshua Escobar</w:t>
+      </w:r>
+      <w:r>
+        <w:tab/>
+      </w:r>
+      <w:r>
+        <w:t xml:space="preserve"> A11606542</w:t>
+      </w:r>
+    </w:p>
+    <w:p>
+      <w:pPr>
+        <w:pStyle w:val="NoSpacing"/>
+        <w:tabs>
+          <w:tab w:val="left" w:pos="1710"/>
+        </w:tabs>
+      </w:pPr>
+      <w:r>
+        <w:t xml:space="preserve">Bronson </w:t>
+      </w:r>
+      <w:proofErr w:type="spellStart"/>
+      <w:r>
+        <w:t>Arucan</w:t>
+      </w:r>
+      <w:proofErr w:type="spellEnd"/>
+      <w:r>
+        <w:tab/>
+      </w:r>
+      <w:r>
+        <w:t xml:space="preserve"> A11291138</w:t>
+      </w:r>
+    </w:p>
+    <w:p>
+      <w:pPr>
+        <w:pStyle w:val="NoSpacing"/>
+        <w:tabs>
+          <w:tab w:val="left" w:pos="1710"/>
+        </w:tabs>
+      </w:pPr>
+      <w:r>
+        <w:t>Janet Hoh</w:t>
+      </w:r>
+      <w:r>
+        <w:tab/>
+      </w:r>
+      <w:r>
+        <w:t xml:space="preserve"> A11441575</w:t>
+      </w:r>
+    </w:p>
+    <w:p>
+      <w:pPr>
+        <w:pStyle w:val="NoSpacing"/>
+        <w:tabs>
+          <w:tab w:val="left" w:pos="1710"/>
+        </w:tabs>
+      </w:pPr>
+      <w:proofErr w:type="spellStart"/>
+      <w:r>
+        <w:t>Treit</w:t>
+      </w:r>
+      <w:proofErr w:type="spellEnd"/>
+      <w:r>
+        <w:t xml:space="preserve"> Bach</w:t>
+      </w:r>
+      <w:r>
+        <w:tab/>
+      </w:r>
+      <w:r>
+        <w:t xml:space="preserve"> A11860217</w:t>
+      </w:r>
+    </w:p>
+    <w:p>
+      <w:pPr>
+        <w:pStyle w:val="NoSpacing"/>
+        <w:tabs>
+          <w:tab w:val="left" w:pos="1710"/>
+        </w:tabs>
+      </w:pPr>
+    </w:p>
+    <w:p>
+      <w:pPr>
+        <w:pStyle w:val="NoSpacing"/>
+        <w:tabs>
+          <w:tab w:val="left" w:pos="1710"/>
+        </w:tabs>
+        <w:jc w:val="center"/>
+        <w:rPr>
+          <w:b/>
+          <w:sz w:val="28"/>
+          <w:szCs w:val="28"/>
+        </w:rPr>
+      </w:pPr>
+      <w:r>
+        <w:rPr>
+          <w:b/>
+          <w:sz w:val="28"/>
+          <w:szCs w:val="28"/>
+        </w:rPr>
+        <w:t>MotoGuardian Competitive Analysis</w:t>
+      </w:r>
+    </w:p>
+    <w:p>
+      <w:pPr>
+        <w:pStyle w:val="NoSpacing"/>
+      </w:pPr>
+    </w:p>
+    <w:p>
+      <w:pPr>
+        <w:pStyle w:val="NoSpacing"/>
+      </w:pPr>
+    </w:p>
+    <w:p>
+      <w:pPr>
+        <w:pStyle w:val="NoSpacing"/>
+        <w:rPr>
+          <w:b/>
+        </w:rPr>
+      </w:pPr>
+      <w:r>
+        <w:rPr>
+          <w:b/>
+        </w:rPr>
         <w:t>SWOT Analysis</w:t>
+      </w:r>
+      <w:r>
+        <w:rPr>
+          <w:b/>
+        </w:rPr>
+        <w:t>:</w:t>
       </w:r>
     </w:p>
     <w:p>
@@ -318,9 +448,21 @@
     <w:p>
       <w:pPr>
         <w:pStyle w:val="NoSpacing"/>
+        <w:rPr>
+          <w:b/>
+        </w:rPr>
       </w:pPr>
       <w:r>
+        <w:rPr>
+          <w:b/>
+        </w:rPr>
         <w:t>Competitive Matrix</w:t>
+      </w:r>
+      <w:r>
+        <w:rPr>
+          <w:b/>
+        </w:rPr>
+        <w:t>:</w:t>
       </w:r>
     </w:p>
     <w:p>
@@ -335,11 +477,11 @@
         <w:tblLook w:val="04A0" w:firstRow="1" w:lastRow="0" w:firstColumn="1" w:lastColumn="0" w:noHBand="0" w:noVBand="1"/>
       </w:tblPr>
       <w:tblGrid>
-        <w:gridCol w:w="2063"/>
-        <w:gridCol w:w="2342"/>
-        <w:gridCol w:w="1702"/>
-        <w:gridCol w:w="1627"/>
-        <w:gridCol w:w="1616"/>
+        <w:gridCol w:w="2072"/>
+        <w:gridCol w:w="2353"/>
+        <w:gridCol w:w="1672"/>
+        <w:gridCol w:w="1629"/>
+        <w:gridCol w:w="1624"/>
       </w:tblGrid>
       <w:tr>
         <w:tc>
@@ -561,10 +703,7 @@
               <w:pStyle w:val="NoSpacing"/>
             </w:pPr>
             <w:r>
-              <w:t xml:space="preserve">Yes. </w:t>
-            </w:r>
-            <w:r>
-              <w:t>Communicates with cloud and motorcycle mounted device</w:t>
+              <w:t>Yes. Communicates with cloud and motorcycle mounted device</w:t>
             </w:r>
           </w:p>
         </w:tc>
@@ -591,6 +730,9 @@
             </w:pPr>
             <w:r>
               <w:t>Yes. Only app.</w:t>
+            </w:r>
+            <w:r>
+              <w:t xml:space="preserve"> Uses phone hardware</w:t>
             </w:r>
           </w:p>
         </w:tc>
@@ -637,7 +779,7 @@
               <w:pStyle w:val="NoSpacing"/>
             </w:pPr>
             <w:r>
-              <w:t>Yes</w:t>
+              <w:t>No</w:t>
             </w:r>
           </w:p>
         </w:tc>
@@ -769,6 +911,7 @@
               <w:rPr>
                 <w:b/>
               </w:rPr>
+              <w:lastRenderedPageBreak/>
               <w:t>Anti-Theft Alerts</w:t>
             </w:r>
           </w:p>
@@ -784,6 +927,9 @@
             <w:r>
               <w:t>Yes</w:t>
             </w:r>
+            <w:r>
+              <w:t>. Modules in accessories to protect both vehicle and accessories.</w:t>
+            </w:r>
           </w:p>
         </w:tc>
         <w:tc>
@@ -796,6 +942,12 @@
             </w:pPr>
             <w:r>
               <w:t>Yes</w:t>
+            </w:r>
+            <w:r>
+              <w:t>. Includes proximity sensor to possibly protect accessories.</w:t>
+            </w:r>
+            <w:r>
+              <w:t xml:space="preserve"> Customer complaints that its oversensitive</w:t>
             </w:r>
           </w:p>
         </w:tc>
@@ -915,7 +1067,7 @@
               <w:rPr>
                 <w:b/>
               </w:rPr>
-              <w:t>Performance Analytics</w:t>
+              <w:t>Dedicated Battery</w:t>
             </w:r>
           </w:p>
         </w:tc>
@@ -941,7 +1093,7 @@
               <w:pStyle w:val="NoSpacing"/>
             </w:pPr>
             <w:r>
-              <w:t>Yes</w:t>
+              <w:t>No</w:t>
             </w:r>
           </w:p>
         </w:tc>
@@ -954,7 +1106,7 @@
               <w:pStyle w:val="NoSpacing"/>
             </w:pPr>
             <w:r>
-              <w:t>Yes</w:t>
+              <w:t>No</w:t>
             </w:r>
           </w:p>
         </w:tc>
@@ -967,7 +1119,7 @@
               <w:pStyle w:val="NoSpacing"/>
             </w:pPr>
             <w:r>
-              <w:t>Yes</w:t>
+              <w:t>No</w:t>
             </w:r>
           </w:p>
         </w:tc>
@@ -988,7 +1140,7 @@
               <w:rPr>
                 <w:b/>
               </w:rPr>
-              <w:t>Customer Satisfaction</w:t>
+              <w:t>Performance Analytics</w:t>
             </w:r>
           </w:p>
         </w:tc>
@@ -1001,7 +1153,7 @@
               <w:pStyle w:val="NoSpacing"/>
             </w:pPr>
             <w:r>
-              <w:t>?</w:t>
+              <w:t>Yes</w:t>
             </w:r>
           </w:p>
         </w:tc>
@@ -1014,7 +1166,7 @@
               <w:pStyle w:val="NoSpacing"/>
             </w:pPr>
             <w:r>
-              <w:t>Poor. Decent responsiveness</w:t>
+              <w:t>Yes</w:t>
             </w:r>
           </w:p>
         </w:tc>
@@ -1027,7 +1179,7 @@
               <w:pStyle w:val="NoSpacing"/>
             </w:pPr>
             <w:r>
-              <w:t>?</w:t>
+              <w:t>Yes</w:t>
             </w:r>
           </w:p>
         </w:tc>
@@ -1040,7 +1192,7 @@
               <w:pStyle w:val="NoSpacing"/>
             </w:pPr>
             <w:r>
-              <w:t>?</w:t>
+              <w:t>Yes</w:t>
             </w:r>
           </w:p>
         </w:tc>
@@ -1061,7 +1213,94 @@
               <w:rPr>
                 <w:b/>
               </w:rPr>
-              <w:lastRenderedPageBreak/>
+              <w:t>Customer Satisfaction</w:t>
+            </w:r>
+          </w:p>
+        </w:tc>
+        <w:tc>
+          <w:tcPr>
+            <w:tcW w:w="2367" w:type="dxa"/>
+          </w:tcPr>
+          <w:p>
+            <w:pPr>
+              <w:pStyle w:val="NoSpacing"/>
+            </w:pPr>
+            <w:r>
+              <w:t>TBD</w:t>
+            </w:r>
+          </w:p>
+        </w:tc>
+        <w:tc>
+          <w:tcPr>
+            <w:tcW w:w="1633" w:type="dxa"/>
+          </w:tcPr>
+          <w:p>
+            <w:pPr>
+              <w:pStyle w:val="NoSpacing"/>
+            </w:pPr>
+            <w:r>
+              <w:t>Mixed reviews</w:t>
+            </w:r>
+            <w:r>
+              <w:t>. Broken Android app for 6 mos.</w:t>
+            </w:r>
+            <w:r>
+              <w:t xml:space="preserve"> </w:t>
+            </w:r>
+            <w:r>
+              <w:t>Set up</w:t>
+            </w:r>
+            <w:r>
+              <w:t xml:space="preserve"> through unit</w:t>
+            </w:r>
+            <w:r>
+              <w:t xml:space="preserve"> not through web app.</w:t>
+            </w:r>
+          </w:p>
+        </w:tc>
+        <w:tc>
+          <w:tcPr>
+            <w:tcW w:w="1633" w:type="dxa"/>
+          </w:tcPr>
+          <w:p>
+            <w:pPr>
+              <w:pStyle w:val="NoSpacing"/>
+            </w:pPr>
+            <w:r>
+              <w:t>Unknown. App isn’t very popularity.</w:t>
+            </w:r>
+          </w:p>
+        </w:tc>
+        <w:tc>
+          <w:tcPr>
+            <w:tcW w:w="1633" w:type="dxa"/>
+          </w:tcPr>
+          <w:p>
+            <w:pPr>
+              <w:pStyle w:val="NoSpacing"/>
+            </w:pPr>
+            <w:r>
+              <w:t>Good in locations where available.</w:t>
+            </w:r>
+          </w:p>
+        </w:tc>
+      </w:tr>
+      <w:tr>
+        <w:tc>
+          <w:tcPr>
+            <w:tcW w:w="2084" w:type="dxa"/>
+          </w:tcPr>
+          <w:p>
+            <w:pPr>
+              <w:pStyle w:val="NoSpacing"/>
+              <w:rPr>
+                <w:b/>
+              </w:rPr>
+            </w:pPr>
+            <w:r>
+              <w:rPr>
+                <w:b/>
+              </w:rPr>
               <w:t>Location</w:t>
             </w:r>
           </w:p>
@@ -1244,129 +1483,25 @@
     <w:p>
       <w:pPr>
         <w:pStyle w:val="NoSpacing"/>
-      </w:pPr>
+        <w:rPr>
+          <w:b/>
+        </w:rPr>
+      </w:pPr>
+      <w:r>
+        <w:rPr>
+          <w:b/>
+        </w:rPr>
+        <w:lastRenderedPageBreak/>
+        <w:t>Web App Image:</w:t>
+      </w:r>
     </w:p>
     <w:p>
       <w:pPr>
         <w:pStyle w:val="NoSpacing"/>
-      </w:pPr>
-    </w:p>
-    <w:p>
-      <w:pPr>
-        <w:pStyle w:val="NoSpacing"/>
-      </w:pPr>
-    </w:p>
-    <w:p>
-      <w:pPr>
-        <w:pStyle w:val="NoSpacing"/>
-      </w:pPr>
-    </w:p>
-    <w:p>
-      <w:pPr>
-        <w:pStyle w:val="NoSpacing"/>
-      </w:pPr>
-    </w:p>
-    <w:p>
-      <w:pPr>
-        <w:pStyle w:val="NoSpacing"/>
-      </w:pPr>
-    </w:p>
-    <w:p>
-      <w:pPr>
-        <w:pStyle w:val="NoSpacing"/>
-      </w:pPr>
-    </w:p>
-    <w:p>
-      <w:pPr>
-        <w:pStyle w:val="NoSpacing"/>
-      </w:pPr>
-    </w:p>
-    <w:p>
-      <w:pPr>
-        <w:pStyle w:val="NoSpacing"/>
-      </w:pPr>
-    </w:p>
-    <w:p>
-      <w:pPr>
-        <w:pStyle w:val="NoSpacing"/>
-      </w:pPr>
-    </w:p>
-    <w:p>
-      <w:pPr>
-        <w:pStyle w:val="NoSpacing"/>
-      </w:pPr>
-    </w:p>
-    <w:p>
-      <w:pPr>
-        <w:pStyle w:val="NoSpacing"/>
-      </w:pPr>
-    </w:p>
-    <w:p>
-      <w:pPr>
-        <w:pStyle w:val="NoSpacing"/>
-      </w:pPr>
-    </w:p>
-    <w:p>
-      <w:pPr>
-        <w:pStyle w:val="NoSpacing"/>
-      </w:pPr>
-    </w:p>
-    <w:p>
-      <w:pPr>
-        <w:pStyle w:val="NoSpacing"/>
-      </w:pPr>
-    </w:p>
-    <w:p>
-      <w:pPr>
-        <w:pStyle w:val="NoSpacing"/>
-      </w:pPr>
-    </w:p>
-    <w:p>
-      <w:pPr>
-        <w:pStyle w:val="NoSpacing"/>
-      </w:pPr>
-    </w:p>
-    <w:p>
-      <w:pPr>
-        <w:pStyle w:val="NoSpacing"/>
-      </w:pPr>
-    </w:p>
-    <w:p>
-      <w:pPr>
-        <w:pStyle w:val="NoSpacing"/>
-      </w:pPr>
-    </w:p>
-    <w:p>
-      <w:pPr>
-        <w:pStyle w:val="NoSpacing"/>
-      </w:pPr>
-    </w:p>
-    <w:p>
-      <w:pPr>
-        <w:pStyle w:val="NoSpacing"/>
-      </w:pPr>
-    </w:p>
-    <w:p>
-      <w:pPr>
-        <w:pStyle w:val="NoSpacing"/>
-      </w:pPr>
-    </w:p>
-    <w:p>
-      <w:pPr>
-        <w:pStyle w:val="NoSpacing"/>
-      </w:pPr>
-    </w:p>
-    <w:p>
-      <w:pPr>
-        <w:pStyle w:val="NoSpacing"/>
-      </w:pPr>
-    </w:p>
-    <w:p>
-      <w:pPr>
-        <w:pStyle w:val="NoSpacing"/>
-      </w:pPr>
-      <w:bookmarkStart w:id="0" w:name="_GoBack"/>
-      <w:bookmarkEnd w:id="0"/>
+        <w:rPr>
+          <w:b/>
+        </w:rPr>
+      </w:pPr>
     </w:p>
     <w:tbl>
       <w:tblPr>
@@ -2107,53 +2242,8 @@
               <w:pStyle w:val="NoSpacing"/>
               <w:jc w:val="center"/>
             </w:pPr>
-            <w:r>
-              <w:rPr>
-                <w:noProof/>
-                <w:lang w:eastAsia="en-US"/>
-              </w:rPr>
-              <w:drawing>
-                <wp:inline distT="0" distB="0" distL="0" distR="0" wp14:anchorId="15C6A818" wp14:editId="012B5566">
-                  <wp:extent cx="653747" cy="522998"/>
-                  <wp:effectExtent l="0" t="0" r="0" b="0"/>
-                  <wp:docPr id="8" name="Picture 8"/>
-                  <wp:cNvGraphicFramePr>
-                    <a:graphicFrameLocks xmlns:a="http://schemas.openxmlformats.org/drawingml/2006/main" noChangeAspect="1"/>
-                  </wp:cNvGraphicFramePr>
-                  <a:graphic xmlns:a="http://schemas.openxmlformats.org/drawingml/2006/main">
-                    <a:graphicData uri="http://schemas.openxmlformats.org/drawingml/2006/picture">
-                      <pic:pic xmlns:pic="http://schemas.openxmlformats.org/drawingml/2006/picture">
-                        <pic:nvPicPr>
-                          <pic:cNvPr id="1" name="right-check-mark.jpg"/>
-                          <pic:cNvPicPr/>
-                        </pic:nvPicPr>
-                        <pic:blipFill>
-                          <a:blip r:embed="rId5" cstate="print">
-                            <a:extLst>
-                              <a:ext uri="{28A0092B-C50C-407E-A947-70E740481C1C}">
-                                <a14:useLocalDpi xmlns:a14="http://schemas.microsoft.com/office/drawing/2010/main" val="0"/>
-                              </a:ext>
-                            </a:extLst>
-                          </a:blip>
-                          <a:stretch>
-                            <a:fillRect/>
-                          </a:stretch>
-                        </pic:blipFill>
-                        <pic:spPr>
-                          <a:xfrm>
-                            <a:off x="0" y="0"/>
-                            <a:ext cx="664332" cy="531466"/>
-                          </a:xfrm>
-                          <a:prstGeom prst="rect">
-                            <a:avLst/>
-                          </a:prstGeom>
-                        </pic:spPr>
-                      </pic:pic>
-                    </a:graphicData>
-                  </a:graphic>
-                </wp:inline>
-              </w:drawing>
-            </w:r>
+            <w:bookmarkStart w:id="0" w:name="_GoBack"/>
+            <w:bookmarkEnd w:id="0"/>
           </w:p>
         </w:tc>
         <w:tc>

</xml_diff>